<commit_message>
Performance and Replication steps
</commit_message>
<xml_diff>
--- a/Aerospace/Predictive Maintenance/Deployment Guide.docx
+++ b/Aerospace/Predictive Maintenance/Deployment Guide.docx
@@ -48,11 +48,9 @@
       <w:r>
         <w:tab/>
       </w:r>
-      <w:proofErr w:type="spellStart"/>
       <w:r>
         <w:t>xxxx</w:t>
       </w:r>
-      <w:proofErr w:type="spellEnd"/>
     </w:p>
     <w:p/>
     <w:p>
@@ -65,11 +63,9 @@
       <w:r>
         <w:tab/>
       </w:r>
-      <w:proofErr w:type="spellStart"/>
       <w:r>
         <w:t>xxxx</w:t>
       </w:r>
-      <w:proofErr w:type="spellEnd"/>
     </w:p>
     <w:p>
       <w:r>
@@ -78,11 +74,9 @@
       <w:r>
         <w:tab/>
       </w:r>
-      <w:proofErr w:type="spellStart"/>
       <w:r>
         <w:t>xxxx</w:t>
       </w:r>
-      <w:proofErr w:type="spellEnd"/>
     </w:p>
     <w:p/>
     <w:p>
@@ -2124,16 +2118,11 @@
       <w:r>
         <w:t>(</w:t>
       </w:r>
-      <w:proofErr w:type="gramStart"/>
       <w:r>
         <w:t xml:space="preserve">https://msdn.microsoft.com/en-us/library/mt238290.aspx </w:t>
       </w:r>
       <w:r>
-        <w:t>)</w:t>
-      </w:r>
-      <w:proofErr w:type="gramEnd"/>
-      <w:r>
-        <w:t xml:space="preserve"> </w:t>
+        <w:t xml:space="preserve">) </w:t>
       </w:r>
       <w:r>
         <w:t>or another similar tool to access a SQL server database.</w:t>
@@ -2343,13 +2332,8 @@
       </w:r>
     </w:p>
     <w:p>
-      <w:proofErr w:type="spellStart"/>
-      <w:r>
-        <w:t>aerospacetemplate</w:t>
-      </w:r>
-      <w:proofErr w:type="spellEnd"/>
-      <w:r>
-        <w:t xml:space="preserve">[UI][N] </w:t>
+      <w:r>
+        <w:t xml:space="preserve">aerospacetemplate[UI][N] </w:t>
       </w:r>
     </w:p>
     <w:p>
@@ -2368,24 +2352,13 @@
     </w:p>
     <w:p>
       <w:r>
-        <w:t xml:space="preserve">So for example, Steven X. Smith might use a base service name </w:t>
-      </w:r>
-      <w:proofErr w:type="gramStart"/>
-      <w:r>
-        <w:t xml:space="preserve">of  </w:t>
-      </w:r>
-      <w:r>
-        <w:rPr>
-          <w:i/>
-        </w:rPr>
-        <w:t>aerospacetemplatesxs</w:t>
-      </w:r>
-      <w:proofErr w:type="gramEnd"/>
-      <w:r>
-        <w:rPr>
-          <w:i/>
-        </w:rPr>
-        <w:t>01</w:t>
+        <w:t xml:space="preserve">So for example, Steven X. Smith might use a base service name of  </w:t>
+      </w:r>
+      <w:r>
+        <w:rPr>
+          <w:i/>
+        </w:rPr>
+        <w:t>aerospacetemplatesxs01</w:t>
       </w:r>
       <w:r>
         <w:rPr>
@@ -2480,7 +2453,6 @@
         <w:lastRenderedPageBreak/>
         <w:t xml:space="preserve">Provide a name </w:t>
       </w:r>
-      <w:proofErr w:type="spellStart"/>
       <w:r>
         <w:rPr>
           <w:b/>
@@ -2488,7 +2460,6 @@
         </w:rPr>
         <w:t>aerospacetemplate_resourcegroup</w:t>
       </w:r>
-      <w:proofErr w:type="spellEnd"/>
     </w:p>
     <w:p>
       <w:pPr>
@@ -2698,15 +2669,61 @@
         </w:numPr>
       </w:pPr>
       <w:r>
-        <w:t xml:space="preserve">Set the name to </w:t>
-      </w:r>
-      <w:proofErr w:type="spellStart"/>
-      <w:r>
-        <w:t>aerospacetemplate</w:t>
-      </w:r>
-      <w:proofErr w:type="spellEnd"/>
-      <w:r>
-        <w:t>[UI][N]</w:t>
+        <w:t>Set the name to aerospacetemplate[UI][N]</w:t>
+      </w:r>
+    </w:p>
+    <w:p>
+      <w:pPr>
+        <w:pStyle w:val="ListParagraph"/>
+        <w:numPr>
+          <w:ilvl w:val="0"/>
+          <w:numId w:val="7"/>
+        </w:numPr>
+      </w:pPr>
+      <w:r>
+        <w:t xml:space="preserve">Select the Performance option - </w:t>
+      </w:r>
+      <w:r>
+        <w:rPr>
+          <w:i/>
+        </w:rPr>
+        <w:t>Standard</w:t>
+      </w:r>
+    </w:p>
+    <w:p>
+      <w:pPr>
+        <w:pStyle w:val="ListParagraph"/>
+        <w:numPr>
+          <w:ilvl w:val="0"/>
+          <w:numId w:val="7"/>
+        </w:numPr>
+      </w:pPr>
+      <w:r>
+        <w:t xml:space="preserve">Select the Replication option – </w:t>
+      </w:r>
+      <w:r>
+        <w:rPr>
+          <w:i/>
+        </w:rPr>
+        <w:t>Zone-redundant storage (ZRS)</w:t>
+      </w:r>
+      <w:r>
+        <w:rPr>
+          <w:i/>
+        </w:rPr>
+        <w:t xml:space="preserve"> </w:t>
+      </w:r>
+    </w:p>
+    <w:p>
+      <w:pPr>
+        <w:pStyle w:val="ListParagraph"/>
+        <w:numPr>
+          <w:ilvl w:val="0"/>
+          <w:numId w:val="7"/>
+        </w:numPr>
+      </w:pPr>
+      <w:r>
+        <w:t>Select the appropriate Subscription option</w:t>
       </w:r>
     </w:p>
     <w:p>
@@ -2883,7 +2900,6 @@
       <w:r>
         <w:t xml:space="preserve">Click on the resource group we created earlier </w:t>
       </w:r>
-      <w:proofErr w:type="spellStart"/>
       <w:r>
         <w:rPr>
           <w:b/>
@@ -2891,7 +2907,6 @@
         </w:rPr>
         <w:t>aerospacetemplate_resourcegroup</w:t>
       </w:r>
-      <w:proofErr w:type="spellEnd"/>
       <w:r>
         <w:t xml:space="preserve"> </w:t>
       </w:r>
@@ -3021,13 +3036,8 @@
             <w:tcW w:w="7105" w:type="dxa"/>
           </w:tcPr>
           <w:p>
-            <w:proofErr w:type="spellStart"/>
-            <w:r>
-              <w:t>aerospacetemplate</w:t>
-            </w:r>
-            <w:proofErr w:type="spellEnd"/>
-            <w:r>
-              <w:t>[UI][N]</w:t>
+            <w:r>
+              <w:t>aerospacetemplate[UI][N]</w:t>
             </w:r>
             <w:r>
               <w:t xml:space="preserve"> </w:t>
@@ -3111,6 +3121,7 @@
         </w:numPr>
       </w:pPr>
       <w:r>
+        <w:lastRenderedPageBreak/>
         <w:t>Locate the storage account created in step 2 above</w:t>
       </w:r>
       <w:r>
@@ -3140,25 +3151,21 @@
       <w:r>
         <w:t xml:space="preserve">Create the two containers, </w:t>
       </w:r>
-      <w:proofErr w:type="spellStart"/>
       <w:r>
         <w:rPr>
           <w:i/>
         </w:rPr>
         <w:t>maintenancesadata</w:t>
       </w:r>
-      <w:proofErr w:type="spellEnd"/>
       <w:r>
         <w:t xml:space="preserve"> and </w:t>
       </w:r>
-      <w:proofErr w:type="spellStart"/>
       <w:r>
         <w:rPr>
           <w:i/>
         </w:rPr>
         <w:t>maintenancesascript</w:t>
       </w:r>
-      <w:proofErr w:type="spellEnd"/>
     </w:p>
     <w:p>
       <w:pPr>
@@ -3198,7 +3205,6 @@
         </w:numPr>
       </w:pPr>
       <w:r>
-        <w:lastRenderedPageBreak/>
         <w:t>Enter one of the container names.</w:t>
       </w:r>
     </w:p>
@@ -3211,15 +3217,7 @@
         </w:numPr>
       </w:pPr>
       <w:r>
-        <w:t xml:space="preserve">Repeat </w:t>
-      </w:r>
-      <w:proofErr w:type="gramStart"/>
-      <w:r>
-        <w:t>a</w:t>
-      </w:r>
-      <w:proofErr w:type="gramEnd"/>
-      <w:r>
-        <w:t xml:space="preserve"> and b until both containers are created.</w:t>
+        <w:t>Repeat a and b until both containers are created.</w:t>
       </w:r>
     </w:p>
     <w:p>
@@ -3233,14 +3231,12 @@
       <w:r>
         <w:t xml:space="preserve">Right click the </w:t>
       </w:r>
-      <w:proofErr w:type="spellStart"/>
       <w:r>
         <w:rPr>
           <w:i/>
         </w:rPr>
         <w:t>maintenancesascript</w:t>
       </w:r>
-      <w:proofErr w:type="spellEnd"/>
       <w:r>
         <w:rPr>
           <w:i/>
@@ -3258,7 +3254,14 @@
           <w:b/>
           <w:i/>
         </w:rPr>
-        <w:t>View Blob Container</w:t>
+        <w:t>Open</w:t>
+      </w:r>
+      <w:r>
+        <w:rPr>
+          <w:b/>
+          <w:i/>
+        </w:rPr>
+        <w:t xml:space="preserve"> Blob Container</w:t>
       </w:r>
     </w:p>
     <w:p>
@@ -3338,15 +3341,7 @@
         <w:t>Azure Event Hub</w:t>
       </w:r>
       <w:r>
-        <w:t xml:space="preserve">s is a highly scalable service that can </w:t>
-      </w:r>
-      <w:proofErr w:type="spellStart"/>
-      <w:r>
-        <w:t>ingest</w:t>
-      </w:r>
-      <w:proofErr w:type="spellEnd"/>
-      <w:r>
-        <w:t xml:space="preserve"> millions of records a second. </w:t>
+        <w:t xml:space="preserve">s is a highly scalable service that can ingest millions of records a second. </w:t>
       </w:r>
       <w:r>
         <w:t>This will be the ingestion point for the aircraft sensor data.</w:t>
@@ -3425,7 +3420,6 @@
       <w:r>
         <w:t xml:space="preserve">Click on the resource group we created earlier </w:t>
       </w:r>
-      <w:proofErr w:type="spellStart"/>
       <w:r>
         <w:rPr>
           <w:b/>
@@ -3433,7 +3427,6 @@
         </w:rPr>
         <w:t>aerospacetemplate_resourcegroup</w:t>
       </w:r>
-      <w:proofErr w:type="spellEnd"/>
       <w:r>
         <w:t xml:space="preserve"> </w:t>
       </w:r>
@@ -3554,15 +3547,7 @@
         <w:t>Enter</w:t>
       </w:r>
       <w:r>
-        <w:t xml:space="preserve"> the name </w:t>
-      </w:r>
-      <w:proofErr w:type="spellStart"/>
-      <w:r>
-        <w:t>aerospacetemplate</w:t>
-      </w:r>
-      <w:proofErr w:type="spellEnd"/>
-      <w:r>
-        <w:t>[UI][N]</w:t>
+        <w:t xml:space="preserve"> the name aerospacetemplate[UI][N]</w:t>
       </w:r>
     </w:p>
     <w:p>
@@ -3617,13 +3602,8 @@
       <w:r>
         <w:t xml:space="preserve">The namespace will be created as </w:t>
       </w:r>
-      <w:proofErr w:type="spellStart"/>
-      <w:r>
-        <w:t>aerospacetemplate</w:t>
-      </w:r>
-      <w:proofErr w:type="spellEnd"/>
-      <w:r>
-        <w:t>[UI][N]</w:t>
+      <w:r>
+        <w:t>aerospacetemplate[UI][N]</w:t>
       </w:r>
       <w:r>
         <w:t>-ns</w:t>
@@ -3752,15 +3732,7 @@
         </w:numPr>
       </w:pPr>
       <w:r>
-        <w:t xml:space="preserve">In the list, choose the namespace we created above - </w:t>
-      </w:r>
-      <w:proofErr w:type="spellStart"/>
-      <w:r>
-        <w:t>aerospacetemplate</w:t>
-      </w:r>
-      <w:proofErr w:type="spellEnd"/>
-      <w:r>
-        <w:t>[UI][N]-ns</w:t>
+        <w:t>In the list, choose the namespace we created above - aerospacetemplate[UI][N]-ns</w:t>
       </w:r>
     </w:p>
     <w:p>
@@ -3794,53 +3766,36 @@
         </w:numPr>
       </w:pPr>
       <w:r>
-        <w:t>The event hub we have created above (</w:t>
-      </w:r>
-      <w:proofErr w:type="spellStart"/>
-      <w:r>
-        <w:t>aerospacetemplate</w:t>
-      </w:r>
-      <w:proofErr w:type="spellEnd"/>
-      <w:r>
-        <w:t xml:space="preserve">[UI][N]) should be highlighted. </w:t>
-      </w:r>
-    </w:p>
-    <w:p>
-      <w:pPr>
-        <w:pStyle w:val="ListParagraph"/>
-        <w:numPr>
-          <w:ilvl w:val="0"/>
-          <w:numId w:val="7"/>
-        </w:numPr>
-      </w:pPr>
-      <w:r>
+        <w:t xml:space="preserve">The event hub we have created above (aerospacetemplate[UI][N]) should be highlighted. </w:t>
+      </w:r>
+    </w:p>
+    <w:p>
+      <w:pPr>
+        <w:pStyle w:val="ListParagraph"/>
+        <w:numPr>
+          <w:ilvl w:val="0"/>
+          <w:numId w:val="7"/>
+        </w:numPr>
+      </w:pPr>
+      <w:r>
+        <w:lastRenderedPageBreak/>
         <w:t xml:space="preserve">For both </w:t>
       </w:r>
-      <w:proofErr w:type="spellStart"/>
-      <w:r>
-        <w:rPr>
-          <w:i/>
-        </w:rPr>
-        <w:t>blobcg</w:t>
-      </w:r>
-      <w:proofErr w:type="spellEnd"/>
-      <w:r>
-        <w:rPr>
-          <w:i/>
-        </w:rPr>
-        <w:t xml:space="preserve"> </w:t>
+      <w:r>
+        <w:rPr>
+          <w:i/>
+        </w:rPr>
+        <w:t xml:space="preserve">blobcg </w:t>
       </w:r>
       <w:r>
         <w:t xml:space="preserve">and </w:t>
       </w:r>
-      <w:proofErr w:type="spellStart"/>
       <w:r>
         <w:rPr>
           <w:i/>
         </w:rPr>
         <w:t>pbicg</w:t>
       </w:r>
-      <w:proofErr w:type="spellEnd"/>
       <w:r>
         <w:t xml:space="preserve"> c</w:t>
       </w:r>
@@ -3863,7 +3818,6 @@
     </w:p>
     <w:p>
       <w:r>
-        <w:lastRenderedPageBreak/>
         <w:t xml:space="preserve">Finally, we are going to need some information about this event hub for our event generation application that will feed the event hub. While still at </w:t>
       </w:r>
       <w:r>
@@ -3905,15 +3859,7 @@
         </w:numPr>
       </w:pPr>
       <w:r>
-        <w:t xml:space="preserve">Highlight the namespace we created above - </w:t>
-      </w:r>
-      <w:proofErr w:type="spellStart"/>
-      <w:r>
-        <w:t>aerospacetemplate</w:t>
-      </w:r>
-      <w:proofErr w:type="spellEnd"/>
-      <w:r>
-        <w:t>[UI][N]-ns</w:t>
+        <w:t>Highlight the namespace we created above - aerospacetemplate[UI][N]-ns</w:t>
       </w:r>
       <w:r>
         <w:t xml:space="preserve"> by clicking on the row but not the actual namespace name.</w:t>
@@ -4019,13 +3965,8 @@
             <w:tcW w:w="7105" w:type="dxa"/>
           </w:tcPr>
           <w:p>
-            <w:proofErr w:type="spellStart"/>
-            <w:r>
-              <w:t>aerospacetemplate</w:t>
-            </w:r>
-            <w:proofErr w:type="spellEnd"/>
-            <w:r>
-              <w:t>[UI][N]</w:t>
+            <w:r>
+              <w:t>aerospacetemplate[UI][N]</w:t>
             </w:r>
           </w:p>
         </w:tc>
@@ -4046,13 +3987,8 @@
             <w:tcW w:w="7105" w:type="dxa"/>
           </w:tcPr>
           <w:p>
-            <w:proofErr w:type="spellStart"/>
-            <w:r>
-              <w:t>aerospacetemplate</w:t>
-            </w:r>
-            <w:proofErr w:type="spellEnd"/>
-            <w:r>
-              <w:t>[UI][N]-ns</w:t>
+            <w:r>
+              <w:t>aerospacetemplate[UI][N]-ns</w:t>
             </w:r>
           </w:p>
         </w:tc>
@@ -4180,15 +4116,7 @@
         </w:numPr>
       </w:pPr>
       <w:r>
-        <w:t xml:space="preserve">The dashboard will show, with a </w:t>
-      </w:r>
-      <w:proofErr w:type="gramStart"/>
-      <w:r>
-        <w:t>15 minute</w:t>
-      </w:r>
-      <w:proofErr w:type="gramEnd"/>
-      <w:r>
-        <w:t xml:space="preserve"> latency, the activity in the event hub. You can also gain more information on the event hub by selecting </w:t>
+        <w:t xml:space="preserve">The dashboard will show, with a 15 minute latency, the activity in the event hub. You can also gain more information on the event hub by selecting </w:t>
       </w:r>
       <w:r>
         <w:rPr>
@@ -4256,6 +4184,7 @@
     </w:p>
     <w:p>
       <w:r>
+        <w:lastRenderedPageBreak/>
         <w:t xml:space="preserve">The names of the two jobs are </w:t>
       </w:r>
       <w:r>
@@ -4274,7 +4203,6 @@
         </w:numPr>
       </w:pPr>
       <w:r>
-        <w:lastRenderedPageBreak/>
         <w:t xml:space="preserve">Navigate to </w:t>
       </w:r>
       <w:r>
@@ -4339,7 +4267,6 @@
       <w:r>
         <w:t xml:space="preserve">Click on the resource group we created earlier </w:t>
       </w:r>
-      <w:proofErr w:type="spellStart"/>
       <w:r>
         <w:rPr>
           <w:b/>
@@ -4347,7 +4274,6 @@
         </w:rPr>
         <w:t>aerospacetemplate_resourcegroup</w:t>
       </w:r>
-      <w:proofErr w:type="spellEnd"/>
       <w:r>
         <w:t xml:space="preserve"> </w:t>
       </w:r>
@@ -4452,7 +4378,6 @@
       <w:r>
         <w:t xml:space="preserve">Choose the resource group created earlier </w:t>
       </w:r>
-      <w:proofErr w:type="spellStart"/>
       <w:r>
         <w:rPr>
           <w:b/>
@@ -4460,7 +4385,6 @@
         </w:rPr>
         <w:t>aerospacetemplate_resourcegroup</w:t>
       </w:r>
-      <w:proofErr w:type="spellEnd"/>
     </w:p>
     <w:p>
       <w:pPr>
@@ -4530,31 +4454,393 @@
         </w:rPr>
         <w:t xml:space="preserve">manage.windowsazure.com </w:t>
       </w:r>
-      <w:proofErr w:type="spellStart"/>
-      <w:r>
-        <w:t>sit</w:t>
-      </w:r>
-      <w:proofErr w:type="spellEnd"/>
-      <w:r>
+      <w:r>
+        <w:t>sit.</w:t>
+      </w:r>
+    </w:p>
+    <w:p>
+      <w:r>
+        <w:t>First we will create the inputs on the jobs</w:t>
+      </w:r>
+      <w:r>
+        <w:t xml:space="preserve">. For each of the stream jobs we created at </w:t>
+      </w:r>
+      <w:r>
+        <w:rPr>
+          <w:b/>
+          <w:i/>
+        </w:rPr>
+        <w:t>portal.azure.com</w:t>
+      </w:r>
+      <w:r>
+        <w:t>:</w:t>
+      </w:r>
+    </w:p>
+    <w:p>
+      <w:pPr>
+        <w:pStyle w:val="ListParagraph"/>
+        <w:numPr>
+          <w:ilvl w:val="0"/>
+          <w:numId w:val="15"/>
+        </w:numPr>
+      </w:pPr>
+      <w:r>
+        <w:t xml:space="preserve">Navigate to </w:t>
+      </w:r>
+      <w:r>
+        <w:rPr>
+          <w:b/>
+          <w:i/>
+        </w:rPr>
+        <w:t>manage</w:t>
+      </w:r>
+      <w:r>
+        <w:rPr>
+          <w:b/>
+          <w:i/>
+        </w:rPr>
         <w:t>.</w:t>
       </w:r>
-    </w:p>
-    <w:p>
-      <w:r>
-        <w:t>First we will create the inputs on the jobs</w:t>
-      </w:r>
-      <w:r>
-        <w:t xml:space="preserve">. For each of the stream jobs we created at </w:t>
-      </w:r>
-      <w:r>
-        <w:rPr>
-          <w:b/>
-          <w:i/>
-        </w:rPr>
-        <w:t>portal.azure.com</w:t>
-      </w:r>
-      <w:r>
-        <w:t>:</w:t>
+      <w:r>
+        <w:rPr>
+          <w:b/>
+          <w:i/>
+        </w:rPr>
+        <w:t>windowsazure</w:t>
+      </w:r>
+      <w:r>
+        <w:rPr>
+          <w:b/>
+          <w:i/>
+        </w:rPr>
+        <w:t>.com</w:t>
+      </w:r>
+      <w:r>
+        <w:t xml:space="preserve"> and login in to your account.</w:t>
+      </w:r>
+    </w:p>
+    <w:p>
+      <w:pPr>
+        <w:pStyle w:val="ListParagraph"/>
+        <w:numPr>
+          <w:ilvl w:val="0"/>
+          <w:numId w:val="7"/>
+        </w:numPr>
+      </w:pPr>
+      <w:r>
+        <w:t xml:space="preserve">On the left tab click </w:t>
+      </w:r>
+      <w:r>
+        <w:rPr>
+          <w:b/>
+          <w:i/>
+        </w:rPr>
+        <w:t>STREAM ANALYTICS</w:t>
+      </w:r>
+    </w:p>
+    <w:p>
+      <w:pPr>
+        <w:pStyle w:val="ListParagraph"/>
+        <w:numPr>
+          <w:ilvl w:val="0"/>
+          <w:numId w:val="7"/>
+        </w:numPr>
+      </w:pPr>
+      <w:r>
+        <w:t xml:space="preserve">Click on the </w:t>
+      </w:r>
+      <w:r>
+        <w:t>one of the jobs that was created in the earlier steps.</w:t>
+      </w:r>
+    </w:p>
+    <w:p>
+      <w:pPr>
+        <w:pStyle w:val="ListParagraph"/>
+        <w:numPr>
+          <w:ilvl w:val="0"/>
+          <w:numId w:val="7"/>
+        </w:numPr>
+      </w:pPr>
+      <w:r>
+        <w:t xml:space="preserve">At the top of the right page, click </w:t>
+      </w:r>
+      <w:r>
+        <w:rPr>
+          <w:b/>
+          <w:i/>
+        </w:rPr>
+        <w:t>INPUTS</w:t>
+      </w:r>
+    </w:p>
+    <w:p>
+      <w:pPr>
+        <w:pStyle w:val="ListParagraph"/>
+        <w:numPr>
+          <w:ilvl w:val="0"/>
+          <w:numId w:val="7"/>
+        </w:numPr>
+      </w:pPr>
+      <w:r>
+        <w:t xml:space="preserve">Click on </w:t>
+      </w:r>
+      <w:r>
+        <w:rPr>
+          <w:b/>
+          <w:i/>
+        </w:rPr>
+        <w:t>ADD AN INPUT</w:t>
+      </w:r>
+    </w:p>
+    <w:p>
+      <w:pPr>
+        <w:pStyle w:val="ListParagraph"/>
+        <w:numPr>
+          <w:ilvl w:val="0"/>
+          <w:numId w:val="7"/>
+        </w:numPr>
+      </w:pPr>
+      <w:r>
+        <w:t>Through the set up wizard</w:t>
+      </w:r>
+    </w:p>
+    <w:p>
+      <w:pPr>
+        <w:pStyle w:val="ListParagraph"/>
+        <w:numPr>
+          <w:ilvl w:val="1"/>
+          <w:numId w:val="7"/>
+        </w:numPr>
+      </w:pPr>
+      <w:r>
+        <w:t>Page 1 : Choose Data Stream</w:t>
+      </w:r>
+    </w:p>
+    <w:p>
+      <w:pPr>
+        <w:pStyle w:val="ListParagraph"/>
+        <w:numPr>
+          <w:ilvl w:val="1"/>
+          <w:numId w:val="7"/>
+        </w:numPr>
+      </w:pPr>
+      <w:r>
+        <w:t>Page 2: Choose Event Hub</w:t>
+      </w:r>
+    </w:p>
+    <w:p>
+      <w:pPr>
+        <w:pStyle w:val="ListParagraph"/>
+        <w:numPr>
+          <w:ilvl w:val="1"/>
+          <w:numId w:val="7"/>
+        </w:numPr>
+      </w:pPr>
+      <w:r>
+        <w:t>Page 3:</w:t>
+      </w:r>
+    </w:p>
+    <w:p>
+      <w:pPr>
+        <w:pStyle w:val="ListParagraph"/>
+        <w:numPr>
+          <w:ilvl w:val="2"/>
+          <w:numId w:val="7"/>
+        </w:numPr>
+      </w:pPr>
+      <w:r>
+        <w:t xml:space="preserve">Input Alias: </w:t>
+      </w:r>
+      <w:r>
+        <w:t>EventHubSource</w:t>
+      </w:r>
+    </w:p>
+    <w:p>
+      <w:pPr>
+        <w:pStyle w:val="ListParagraph"/>
+        <w:numPr>
+          <w:ilvl w:val="2"/>
+          <w:numId w:val="7"/>
+        </w:numPr>
+      </w:pPr>
+      <w:r>
+        <w:rPr>
+          <w:kern w:val="36"/>
+        </w:rPr>
+        <w:t xml:space="preserve">Choose </w:t>
+      </w:r>
+      <w:r>
+        <w:rPr>
+          <w:i/>
+          <w:kern w:val="36"/>
+        </w:rPr>
+        <w:t>Use Event Hub from Current Subscription</w:t>
+      </w:r>
+      <w:r>
+        <w:rPr>
+          <w:i/>
+          <w:kern w:val="36"/>
+        </w:rPr>
+        <w:t xml:space="preserve"> </w:t>
+      </w:r>
+      <w:r>
+        <w:rPr>
+          <w:kern w:val="36"/>
+        </w:rPr>
+        <w:t>for Subscription</w:t>
+      </w:r>
+    </w:p>
+    <w:p>
+      <w:pPr>
+        <w:pStyle w:val="ListParagraph"/>
+        <w:numPr>
+          <w:ilvl w:val="2"/>
+          <w:numId w:val="7"/>
+        </w:numPr>
+      </w:pPr>
+      <w:r>
+        <w:t xml:space="preserve">Choose </w:t>
+      </w:r>
+      <w:r>
+        <w:t>t</w:t>
+      </w:r>
+      <w:r>
+        <w:t>he correct namespace</w:t>
+      </w:r>
+      <w:r>
+        <w:t>.</w:t>
+      </w:r>
+    </w:p>
+    <w:p>
+      <w:pPr>
+        <w:pStyle w:val="ListParagraph"/>
+        <w:numPr>
+          <w:ilvl w:val="2"/>
+          <w:numId w:val="7"/>
+        </w:numPr>
+      </w:pPr>
+      <w:r>
+        <w:t>Consumer Group</w:t>
+      </w:r>
+    </w:p>
+    <w:p>
+      <w:pPr>
+        <w:pStyle w:val="ListParagraph"/>
+        <w:numPr>
+          <w:ilvl w:val="3"/>
+          <w:numId w:val="7"/>
+        </w:numPr>
+      </w:pPr>
+      <w:r>
+        <w:rPr>
+          <w:kern w:val="36"/>
+        </w:rPr>
+        <w:t xml:space="preserve">maintenancesa02asablob uses </w:t>
+      </w:r>
+      <w:r>
+        <w:rPr>
+          <w:i/>
+        </w:rPr>
+        <w:t>blobcg</w:t>
+      </w:r>
+    </w:p>
+    <w:p>
+      <w:pPr>
+        <w:pStyle w:val="ListParagraph"/>
+        <w:numPr>
+          <w:ilvl w:val="3"/>
+          <w:numId w:val="7"/>
+        </w:numPr>
+      </w:pPr>
+      <w:r>
+        <w:rPr>
+          <w:kern w:val="36"/>
+        </w:rPr>
+        <w:t xml:space="preserve">maintenancesa02asapbi uses </w:t>
+      </w:r>
+      <w:r>
+        <w:rPr>
+          <w:i/>
+          <w:kern w:val="36"/>
+        </w:rPr>
+        <w:t>pbicg</w:t>
+      </w:r>
+    </w:p>
+    <w:p>
+      <w:pPr>
+        <w:pStyle w:val="ListParagraph"/>
+        <w:numPr>
+          <w:ilvl w:val="2"/>
+          <w:numId w:val="7"/>
+        </w:numPr>
+      </w:pPr>
+      <w:r>
+        <w:rPr>
+          <w:kern w:val="36"/>
+        </w:rPr>
+        <w:t>Choose RootManageSharedAccessKey for Event Hub Policy Name</w:t>
+      </w:r>
+    </w:p>
+    <w:p>
+      <w:pPr>
+        <w:pStyle w:val="ListParagraph"/>
+        <w:numPr>
+          <w:ilvl w:val="1"/>
+          <w:numId w:val="7"/>
+        </w:numPr>
+      </w:pPr>
+      <w:r>
+        <w:t xml:space="preserve">Page 4: </w:t>
+      </w:r>
+      <w:r>
+        <w:rPr>
+          <w:i/>
+        </w:rPr>
+        <w:t>EVENT SERIALIZATION FORMAT</w:t>
+      </w:r>
+      <w:r>
+        <w:t>: CSV</w:t>
+      </w:r>
+    </w:p>
+    <w:p>
+      <w:pPr>
+        <w:pStyle w:val="ListParagraph"/>
+        <w:numPr>
+          <w:ilvl w:val="1"/>
+          <w:numId w:val="7"/>
+        </w:numPr>
+      </w:pPr>
+      <w:r>
+        <w:lastRenderedPageBreak/>
+        <w:t xml:space="preserve">Choose UTF8 for </w:t>
+      </w:r>
+      <w:bookmarkStart w:id="14" w:name="_GoBack"/>
+      <w:bookmarkEnd w:id="14"/>
+      <w:r>
+        <w:t>Encoding</w:t>
+      </w:r>
+    </w:p>
+    <w:p>
+      <w:pPr>
+        <w:pStyle w:val="ListParagraph"/>
+        <w:numPr>
+          <w:ilvl w:val="1"/>
+          <w:numId w:val="7"/>
+        </w:numPr>
+        <w:rPr>
+          <w:b/>
+          <w:i/>
+        </w:rPr>
+      </w:pPr>
+      <w:r>
+        <w:t xml:space="preserve">Click </w:t>
+      </w:r>
+      <w:r>
+        <w:t>the check box to complete the creation of the input.</w:t>
+      </w:r>
+    </w:p>
+    <w:p>
+      <w:r>
+        <w:t>Now we will create the queries for the jobs:</w:t>
       </w:r>
     </w:p>
     <w:p>
@@ -4628,10 +4914,179 @@
         </w:numPr>
       </w:pPr>
       <w:r>
-        <w:t xml:space="preserve">Click on the </w:t>
-      </w:r>
-      <w:r>
-        <w:t>one of the jobs that was created in the earlier steps.</w:t>
+        <w:t>Click on the one of the jobs that was created in the earlier steps.</w:t>
+      </w:r>
+    </w:p>
+    <w:p>
+      <w:pPr>
+        <w:pStyle w:val="ListParagraph"/>
+        <w:numPr>
+          <w:ilvl w:val="0"/>
+          <w:numId w:val="7"/>
+        </w:numPr>
+      </w:pPr>
+      <w:r>
+        <w:t xml:space="preserve">At the top of the right page click </w:t>
+      </w:r>
+      <w:r>
+        <w:rPr>
+          <w:b/>
+          <w:i/>
+        </w:rPr>
+        <w:t xml:space="preserve">QUERY </w:t>
+      </w:r>
+    </w:p>
+    <w:p>
+      <w:pPr>
+        <w:pStyle w:val="ListParagraph"/>
+        <w:numPr>
+          <w:ilvl w:val="0"/>
+          <w:numId w:val="7"/>
+        </w:numPr>
+      </w:pPr>
+      <w:r>
+        <w:t xml:space="preserve">In the query box, </w:t>
+      </w:r>
+      <w:r>
+        <w:t xml:space="preserve">copy the content of one of the scripts from the package folder </w:t>
+      </w:r>
+      <w:r>
+        <w:rPr>
+          <w:b/>
+        </w:rPr>
+        <w:t>Stream Analytics Queries</w:t>
+      </w:r>
+      <w:r>
+        <w:t>. The query files are named identically to the job name.</w:t>
+      </w:r>
+    </w:p>
+    <w:p>
+      <w:pPr>
+        <w:pStyle w:val="ListParagraph"/>
+        <w:numPr>
+          <w:ilvl w:val="0"/>
+          <w:numId w:val="7"/>
+        </w:numPr>
+      </w:pPr>
+      <w:r>
+        <w:t xml:space="preserve">Click </w:t>
+      </w:r>
+      <w:r>
+        <w:rPr>
+          <w:b/>
+          <w:i/>
+        </w:rPr>
+        <w:t>Save</w:t>
+      </w:r>
+      <w:r>
+        <w:rPr>
+          <w:b/>
+          <w:i/>
+        </w:rPr>
+        <w:t xml:space="preserve"> </w:t>
+      </w:r>
+      <w:r>
+        <w:t>at the bottom of the page</w:t>
+      </w:r>
+    </w:p>
+    <w:p>
+      <w:pPr>
+        <w:pStyle w:val="ListParagraph"/>
+        <w:numPr>
+          <w:ilvl w:val="0"/>
+          <w:numId w:val="7"/>
+        </w:numPr>
+      </w:pPr>
+      <w:r>
+        <w:t>Repeat for the other job.</w:t>
+      </w:r>
+    </w:p>
+    <w:p>
+      <w:r>
+        <w:t>Finally we will create the output for the job</w:t>
+      </w:r>
+      <w:r>
+        <w:t>s</w:t>
+      </w:r>
+      <w:r>
+        <w:t xml:space="preserve">. </w:t>
+      </w:r>
+      <w:r>
+        <w:t xml:space="preserve">The steps to creating the output is identical but the output information will be different. </w:t>
+      </w:r>
+    </w:p>
+    <w:p>
+      <w:pPr>
+        <w:pStyle w:val="ListParagraph"/>
+        <w:numPr>
+          <w:ilvl w:val="0"/>
+          <w:numId w:val="15"/>
+        </w:numPr>
+      </w:pPr>
+      <w:r>
+        <w:t xml:space="preserve">Navigate to </w:t>
+      </w:r>
+      <w:r>
+        <w:rPr>
+          <w:b/>
+          <w:i/>
+        </w:rPr>
+        <w:t>manage</w:t>
+      </w:r>
+      <w:r>
+        <w:rPr>
+          <w:b/>
+          <w:i/>
+        </w:rPr>
+        <w:t>.</w:t>
+      </w:r>
+      <w:r>
+        <w:rPr>
+          <w:b/>
+          <w:i/>
+        </w:rPr>
+        <w:t>windowsazure</w:t>
+      </w:r>
+      <w:r>
+        <w:rPr>
+          <w:b/>
+          <w:i/>
+        </w:rPr>
+        <w:t>.com</w:t>
+      </w:r>
+      <w:r>
+        <w:t xml:space="preserve"> and login in to your account.</w:t>
+      </w:r>
+    </w:p>
+    <w:p>
+      <w:pPr>
+        <w:pStyle w:val="ListParagraph"/>
+        <w:numPr>
+          <w:ilvl w:val="0"/>
+          <w:numId w:val="7"/>
+        </w:numPr>
+      </w:pPr>
+      <w:r>
+        <w:t xml:space="preserve">On the left tab click </w:t>
+      </w:r>
+      <w:r>
+        <w:rPr>
+          <w:b/>
+          <w:i/>
+        </w:rPr>
+        <w:t>STREAM ANALYTICS</w:t>
+      </w:r>
+    </w:p>
+    <w:p>
+      <w:pPr>
+        <w:pStyle w:val="ListParagraph"/>
+        <w:numPr>
+          <w:ilvl w:val="0"/>
+          <w:numId w:val="7"/>
+        </w:numPr>
+      </w:pPr>
+      <w:r>
+        <w:t>Click on the one of the jobs that was created in the earlier steps.</w:t>
       </w:r>
     </w:p>
     <w:p>
@@ -4650,7 +5105,407 @@
           <w:b/>
           <w:i/>
         </w:rPr>
-        <w:t>INPUTS</w:t>
+        <w:t>OUTPUTS</w:t>
+      </w:r>
+    </w:p>
+    <w:p>
+      <w:pPr>
+        <w:pStyle w:val="ListParagraph"/>
+        <w:numPr>
+          <w:ilvl w:val="0"/>
+          <w:numId w:val="7"/>
+        </w:numPr>
+      </w:pPr>
+      <w:r>
+        <w:rPr>
+          <w:kern w:val="36"/>
+        </w:rPr>
+        <w:t xml:space="preserve">Click </w:t>
+      </w:r>
+      <w:r>
+        <w:rPr>
+          <w:b/>
+          <w:i/>
+          <w:kern w:val="36"/>
+        </w:rPr>
+        <w:t>ADD AN OUTPUT</w:t>
+      </w:r>
+    </w:p>
+    <w:p>
+      <w:pPr>
+        <w:pStyle w:val="Heading3"/>
+      </w:pPr>
+      <w:bookmarkStart w:id="15" w:name="_maintenancesa02asablob_Output"/>
+      <w:bookmarkStart w:id="16" w:name="_Toc446071782"/>
+      <w:bookmarkEnd w:id="15"/>
+      <w:r>
+        <w:t>maintenancesa02asablob</w:t>
+      </w:r>
+      <w:r>
+        <w:t xml:space="preserve"> Output</w:t>
+      </w:r>
+      <w:bookmarkEnd w:id="16"/>
+    </w:p>
+    <w:p>
+      <w:pPr>
+        <w:pStyle w:val="ListParagraph"/>
+        <w:numPr>
+          <w:ilvl w:val="0"/>
+          <w:numId w:val="7"/>
+        </w:numPr>
+      </w:pPr>
+      <w:r>
+        <w:t xml:space="preserve">Page 1: Choose </w:t>
+      </w:r>
+      <w:r>
+        <w:rPr>
+          <w:i/>
+        </w:rPr>
+        <w:t>Blob Storage</w:t>
+      </w:r>
+    </w:p>
+    <w:p>
+      <w:pPr>
+        <w:pStyle w:val="ListParagraph"/>
+        <w:numPr>
+          <w:ilvl w:val="0"/>
+          <w:numId w:val="7"/>
+        </w:numPr>
+      </w:pPr>
+      <w:r>
+        <w:t>Page 2:</w:t>
+      </w:r>
+    </w:p>
+    <w:p>
+      <w:pPr>
+        <w:pStyle w:val="ListParagraph"/>
+        <w:numPr>
+          <w:ilvl w:val="1"/>
+          <w:numId w:val="7"/>
+        </w:numPr>
+      </w:pPr>
+      <w:r>
+        <w:t>OUTPUT ALIAS: RawDataBlobSink</w:t>
+      </w:r>
+    </w:p>
+    <w:p>
+      <w:pPr>
+        <w:pStyle w:val="ListParagraph"/>
+        <w:numPr>
+          <w:ilvl w:val="1"/>
+          <w:numId w:val="7"/>
+        </w:numPr>
+      </w:pPr>
+      <w:r>
+        <w:t>Choose the storage account created earlier</w:t>
+      </w:r>
+    </w:p>
+    <w:p>
+      <w:pPr>
+        <w:pStyle w:val="ListParagraph"/>
+        <w:numPr>
+          <w:ilvl w:val="1"/>
+          <w:numId w:val="7"/>
+        </w:numPr>
+      </w:pPr>
+      <w:r>
+        <w:t xml:space="preserve">Choose the storage container </w:t>
+      </w:r>
+      <w:r>
+        <w:rPr>
+          <w:b/>
+          <w:i/>
+        </w:rPr>
+        <w:t>maintenancesadata</w:t>
+      </w:r>
+      <w:r>
+        <w:t xml:space="preserve"> that was created earlier.</w:t>
+      </w:r>
+    </w:p>
+    <w:p>
+      <w:pPr>
+        <w:pStyle w:val="ListParagraph"/>
+        <w:numPr>
+          <w:ilvl w:val="1"/>
+          <w:numId w:val="7"/>
+        </w:numPr>
+      </w:pPr>
+      <w:r>
+        <w:t xml:space="preserve">PATH PREFIX PATTERN: </w:t>
+      </w:r>
+      <w:r>
+        <w:t>rawdata/date={date}/hour={time}</w:t>
+      </w:r>
+    </w:p>
+    <w:p>
+      <w:pPr>
+        <w:pStyle w:val="ListParagraph"/>
+        <w:numPr>
+          <w:ilvl w:val="1"/>
+          <w:numId w:val="7"/>
+        </w:numPr>
+      </w:pPr>
+      <w:r>
+        <w:t>Setting the prefix patter</w:t>
+      </w:r>
+      <w:r>
+        <w:t>n</w:t>
+      </w:r>
+      <w:r>
+        <w:t xml:space="preserve"> enables the </w:t>
+      </w:r>
+      <w:r>
+        <w:rPr>
+          <w:b/>
+          <w:i/>
+        </w:rPr>
+        <w:t>DATE FORMAT</w:t>
+      </w:r>
+      <w:r>
+        <w:t xml:space="preserve"> combo box. Change the format from YYYY/MM/DD to YYYY-MM-DD. </w:t>
+      </w:r>
+      <w:r>
+        <w:t>This defines the format of the path strings in the storage account and is required for the HIVE scripts that will be executed as part of the larger data flow.</w:t>
+      </w:r>
+    </w:p>
+    <w:p>
+      <w:pPr>
+        <w:pStyle w:val="ListParagraph"/>
+        <w:numPr>
+          <w:ilvl w:val="0"/>
+          <w:numId w:val="7"/>
+        </w:numPr>
+      </w:pPr>
+      <w:r>
+        <w:t>Page 3: EVENT SERIALIZATION FORMAT is CSV</w:t>
+      </w:r>
+    </w:p>
+    <w:p>
+      <w:pPr>
+        <w:pStyle w:val="ListParagraph"/>
+        <w:numPr>
+          <w:ilvl w:val="0"/>
+          <w:numId w:val="7"/>
+        </w:numPr>
+      </w:pPr>
+      <w:r>
+        <w:t>Click the check button at the bottom of the wizard to add the output to the job.</w:t>
+      </w:r>
+    </w:p>
+    <w:p>
+      <w:pPr>
+        <w:pStyle w:val="ListParagraph"/>
+        <w:numPr>
+          <w:ilvl w:val="0"/>
+          <w:numId w:val="7"/>
+        </w:numPr>
+      </w:pPr>
+      <w:r>
+        <w:t xml:space="preserve">At the bottom of the page click </w:t>
+      </w:r>
+      <w:r>
+        <w:rPr>
+          <w:b/>
+          <w:i/>
+        </w:rPr>
+        <w:t xml:space="preserve">START </w:t>
+      </w:r>
+      <w:r>
+        <w:t>to get the stream job started.</w:t>
+      </w:r>
+    </w:p>
+    <w:p>
+      <w:pPr>
+        <w:pStyle w:val="Heading3"/>
+      </w:pPr>
+      <w:bookmarkStart w:id="17" w:name="_Toc446071783"/>
+      <w:r>
+        <w:t xml:space="preserve">maintenancesa02asapbi </w:t>
+      </w:r>
+      <w:r>
+        <w:t>Output</w:t>
+      </w:r>
+      <w:bookmarkEnd w:id="17"/>
+    </w:p>
+    <w:p>
+      <w:r>
+        <w:t xml:space="preserve">There are 3 Power BI outputs that need to be created. </w:t>
+      </w:r>
+      <w:r>
+        <w:t xml:space="preserve">Each are identified in the query and they are </w:t>
+      </w:r>
+      <w:r>
+        <w:rPr>
+          <w:b/>
+          <w:i/>
+        </w:rPr>
+        <w:t>Aircraftmonitor</w:t>
+      </w:r>
+      <w:r>
+        <w:t xml:space="preserve">, </w:t>
+      </w:r>
+      <w:r>
+        <w:rPr>
+          <w:b/>
+          <w:i/>
+        </w:rPr>
+        <w:t>Aircraftalert</w:t>
+      </w:r>
+      <w:r>
+        <w:t xml:space="preserve">, and </w:t>
+      </w:r>
+      <w:r>
+        <w:rPr>
+          <w:b/>
+          <w:i/>
+        </w:rPr>
+        <w:t>Flightsbyhour</w:t>
+      </w:r>
+      <w:r>
+        <w:t>. For each of these data sets you will add an output:</w:t>
+      </w:r>
+    </w:p>
+    <w:p>
+      <w:pPr>
+        <w:pStyle w:val="ListParagraph"/>
+        <w:numPr>
+          <w:ilvl w:val="0"/>
+          <w:numId w:val="7"/>
+        </w:numPr>
+      </w:pPr>
+      <w:r>
+        <w:t xml:space="preserve">Page 1: Choose </w:t>
+      </w:r>
+      <w:r>
+        <w:rPr>
+          <w:i/>
+        </w:rPr>
+        <w:t>Power BI PREVIEW</w:t>
+      </w:r>
+    </w:p>
+    <w:p>
+      <w:pPr>
+        <w:pStyle w:val="ListParagraph"/>
+        <w:numPr>
+          <w:ilvl w:val="0"/>
+          <w:numId w:val="7"/>
+        </w:numPr>
+      </w:pPr>
+      <w:r>
+        <w:lastRenderedPageBreak/>
+        <w:t xml:space="preserve">Page 2: Click the </w:t>
+      </w:r>
+      <w:r>
+        <w:rPr>
+          <w:i/>
+        </w:rPr>
+        <w:t>Authorize Now</w:t>
+      </w:r>
+      <w:r>
+        <w:t xml:space="preserve"> button to link to your Office 365 subscription.</w:t>
+      </w:r>
+    </w:p>
+    <w:p>
+      <w:pPr>
+        <w:pStyle w:val="ListParagraph"/>
+        <w:numPr>
+          <w:ilvl w:val="0"/>
+          <w:numId w:val="7"/>
+        </w:numPr>
+      </w:pPr>
+      <w:r>
+        <w:t xml:space="preserve">Page 3: For </w:t>
+      </w:r>
+      <w:r>
+        <w:rPr>
+          <w:i/>
+        </w:rPr>
+        <w:t xml:space="preserve">OUTPUT ALIAS, DATASET NAME, </w:t>
+      </w:r>
+      <w:r>
+        <w:t xml:space="preserve">and </w:t>
+      </w:r>
+      <w:r>
+        <w:rPr>
+          <w:i/>
+        </w:rPr>
+        <w:t xml:space="preserve">TABLE NAME </w:t>
+      </w:r>
+      <w:r>
+        <w:t>use one of the outputs identified in the query for all three fields, for example Aircraftmonitor</w:t>
+      </w:r>
+    </w:p>
+    <w:p>
+      <w:pPr>
+        <w:pStyle w:val="ListParagraph"/>
+        <w:numPr>
+          <w:ilvl w:val="0"/>
+          <w:numId w:val="7"/>
+        </w:numPr>
+      </w:pPr>
+      <w:r>
+        <w:t>Click the check button at the bottom of the page to accept the new output.</w:t>
+      </w:r>
+    </w:p>
+    <w:p>
+      <w:pPr>
+        <w:pStyle w:val="Heading3"/>
+      </w:pPr>
+      <w:bookmarkStart w:id="18" w:name="_Check_Stream_Jobs"/>
+      <w:bookmarkEnd w:id="18"/>
+      <w:r>
+        <w:t>Check Stream Jobs</w:t>
+      </w:r>
+    </w:p>
+    <w:p>
+      <w:r>
+        <w:t xml:space="preserve">While running the demo you can validate the stream jobs are operating as expected by following the steps below. Please </w:t>
+      </w:r>
+      <w:r>
+        <w:t>note that the event hub will only show activity when the data generation tool is executing:</w:t>
+      </w:r>
+    </w:p>
+    <w:p>
+      <w:pPr>
+        <w:pStyle w:val="ListParagraph"/>
+        <w:numPr>
+          <w:ilvl w:val="0"/>
+          <w:numId w:val="7"/>
+        </w:numPr>
+      </w:pPr>
+      <w:r>
+        <w:t>Log in to manage.windowsazure.com</w:t>
+      </w:r>
+    </w:p>
+    <w:p>
+      <w:pPr>
+        <w:pStyle w:val="ListParagraph"/>
+        <w:numPr>
+          <w:ilvl w:val="0"/>
+          <w:numId w:val="7"/>
+        </w:numPr>
+      </w:pPr>
+      <w:r>
+        <w:t xml:space="preserve">In the menu on the left side of the screen select </w:t>
+      </w:r>
+      <w:r>
+        <w:rPr>
+          <w:b/>
+          <w:i/>
+        </w:rPr>
+        <w:t>STREAM ANALYTICS</w:t>
+      </w:r>
+    </w:p>
+    <w:p>
+      <w:pPr>
+        <w:pStyle w:val="ListParagraph"/>
+        <w:numPr>
+          <w:ilvl w:val="0"/>
+          <w:numId w:val="7"/>
+        </w:numPr>
+      </w:pPr>
+      <w:r>
+        <w:t>Choose one of the stream jobs created above</w:t>
       </w:r>
     </w:p>
     <w:p>
@@ -4666,914 +5521,6 @@
       </w:r>
       <w:r>
         <w:rPr>
-          <w:b/>
-          <w:i/>
-        </w:rPr>
-        <w:t>ADD AN INPUT</w:t>
-      </w:r>
-    </w:p>
-    <w:p>
-      <w:pPr>
-        <w:pStyle w:val="ListParagraph"/>
-        <w:numPr>
-          <w:ilvl w:val="0"/>
-          <w:numId w:val="7"/>
-        </w:numPr>
-      </w:pPr>
-      <w:r>
-        <w:t>Through the set up wizard</w:t>
-      </w:r>
-    </w:p>
-    <w:p>
-      <w:pPr>
-        <w:pStyle w:val="ListParagraph"/>
-        <w:numPr>
-          <w:ilvl w:val="1"/>
-          <w:numId w:val="7"/>
-        </w:numPr>
-      </w:pPr>
-      <w:r>
-        <w:t xml:space="preserve">Page </w:t>
-      </w:r>
-      <w:proofErr w:type="gramStart"/>
-      <w:r>
-        <w:t>1 :</w:t>
-      </w:r>
-      <w:proofErr w:type="gramEnd"/>
-      <w:r>
-        <w:t xml:space="preserve"> Choose Data Stream</w:t>
-      </w:r>
-    </w:p>
-    <w:p>
-      <w:pPr>
-        <w:pStyle w:val="ListParagraph"/>
-        <w:numPr>
-          <w:ilvl w:val="1"/>
-          <w:numId w:val="7"/>
-        </w:numPr>
-      </w:pPr>
-      <w:r>
-        <w:t>Page 2: Choose Event Hub</w:t>
-      </w:r>
-    </w:p>
-    <w:p>
-      <w:pPr>
-        <w:pStyle w:val="ListParagraph"/>
-        <w:numPr>
-          <w:ilvl w:val="1"/>
-          <w:numId w:val="7"/>
-        </w:numPr>
-      </w:pPr>
-      <w:r>
-        <w:t>Page 3:</w:t>
-      </w:r>
-    </w:p>
-    <w:p>
-      <w:pPr>
-        <w:pStyle w:val="ListParagraph"/>
-        <w:numPr>
-          <w:ilvl w:val="2"/>
-          <w:numId w:val="7"/>
-        </w:numPr>
-      </w:pPr>
-      <w:r>
-        <w:t xml:space="preserve">Input Alias: </w:t>
-      </w:r>
-      <w:proofErr w:type="spellStart"/>
-      <w:r>
-        <w:t>EventHubSource</w:t>
-      </w:r>
-      <w:proofErr w:type="spellEnd"/>
-    </w:p>
-    <w:p>
-      <w:pPr>
-        <w:pStyle w:val="ListParagraph"/>
-        <w:numPr>
-          <w:ilvl w:val="2"/>
-          <w:numId w:val="7"/>
-        </w:numPr>
-      </w:pPr>
-      <w:r>
-        <w:t>Choose the event hub we created earlier</w:t>
-      </w:r>
-      <w:r>
-        <w:t xml:space="preserve"> and the correct namespace</w:t>
-      </w:r>
-      <w:r>
-        <w:t>.</w:t>
-      </w:r>
-    </w:p>
-    <w:p>
-      <w:pPr>
-        <w:pStyle w:val="ListParagraph"/>
-        <w:numPr>
-          <w:ilvl w:val="2"/>
-          <w:numId w:val="7"/>
-        </w:numPr>
-      </w:pPr>
-      <w:r>
-        <w:t>Consumer Group</w:t>
-      </w:r>
-    </w:p>
-    <w:p>
-      <w:pPr>
-        <w:pStyle w:val="ListParagraph"/>
-        <w:numPr>
-          <w:ilvl w:val="3"/>
-          <w:numId w:val="7"/>
-        </w:numPr>
-      </w:pPr>
-      <w:r>
-        <w:rPr>
-          <w:kern w:val="36"/>
-        </w:rPr>
-        <w:t xml:space="preserve">maintenancesa02asablob uses </w:t>
-      </w:r>
-      <w:proofErr w:type="spellStart"/>
-      <w:r>
-        <w:rPr>
-          <w:i/>
-        </w:rPr>
-        <w:t>blobcg</w:t>
-      </w:r>
-      <w:proofErr w:type="spellEnd"/>
-    </w:p>
-    <w:p>
-      <w:pPr>
-        <w:pStyle w:val="ListParagraph"/>
-        <w:numPr>
-          <w:ilvl w:val="3"/>
-          <w:numId w:val="7"/>
-        </w:numPr>
-      </w:pPr>
-      <w:r>
-        <w:rPr>
-          <w:kern w:val="36"/>
-        </w:rPr>
-        <w:t xml:space="preserve">maintenancesa02asapbi uses </w:t>
-      </w:r>
-      <w:proofErr w:type="spellStart"/>
-      <w:r>
-        <w:rPr>
-          <w:i/>
-          <w:kern w:val="36"/>
-        </w:rPr>
-        <w:t>pbicg</w:t>
-      </w:r>
-      <w:proofErr w:type="spellEnd"/>
-    </w:p>
-    <w:p>
-      <w:pPr>
-        <w:pStyle w:val="ListParagraph"/>
-        <w:numPr>
-          <w:ilvl w:val="1"/>
-          <w:numId w:val="7"/>
-        </w:numPr>
-      </w:pPr>
-      <w:r>
-        <w:t xml:space="preserve">Page 4: </w:t>
-      </w:r>
-      <w:r>
-        <w:rPr>
-          <w:i/>
-        </w:rPr>
-        <w:t>EVENT SERIALIZATION FORMAT</w:t>
-      </w:r>
-      <w:r>
-        <w:t>: CSV</w:t>
-      </w:r>
-    </w:p>
-    <w:p>
-      <w:pPr>
-        <w:pStyle w:val="ListParagraph"/>
-        <w:numPr>
-          <w:ilvl w:val="1"/>
-          <w:numId w:val="7"/>
-        </w:numPr>
-        <w:rPr>
-          <w:b/>
-          <w:i/>
-        </w:rPr>
-      </w:pPr>
-      <w:r>
-        <w:t xml:space="preserve">Click </w:t>
-      </w:r>
-      <w:r>
-        <w:t>the check box to complete the creation of the input.</w:t>
-      </w:r>
-    </w:p>
-    <w:p>
-      <w:r>
-        <w:t>Now we will create the queries for the jobs:</w:t>
-      </w:r>
-    </w:p>
-    <w:p>
-      <w:pPr>
-        <w:pStyle w:val="ListParagraph"/>
-        <w:numPr>
-          <w:ilvl w:val="0"/>
-          <w:numId w:val="15"/>
-        </w:numPr>
-      </w:pPr>
-      <w:r>
-        <w:t xml:space="preserve">Navigate to </w:t>
-      </w:r>
-      <w:r>
-        <w:rPr>
-          <w:b/>
-          <w:i/>
-        </w:rPr>
-        <w:t>manage</w:t>
-      </w:r>
-      <w:r>
-        <w:rPr>
-          <w:b/>
-          <w:i/>
-        </w:rPr>
-        <w:t>.</w:t>
-      </w:r>
-      <w:r>
-        <w:rPr>
-          <w:b/>
-          <w:i/>
-        </w:rPr>
-        <w:t>windowsazure</w:t>
-      </w:r>
-      <w:r>
-        <w:rPr>
-          <w:b/>
-          <w:i/>
-        </w:rPr>
-        <w:t>.com</w:t>
-      </w:r>
-      <w:r>
-        <w:t xml:space="preserve"> and login in to your account.</w:t>
-      </w:r>
-    </w:p>
-    <w:p>
-      <w:pPr>
-        <w:pStyle w:val="ListParagraph"/>
-        <w:numPr>
-          <w:ilvl w:val="0"/>
-          <w:numId w:val="7"/>
-        </w:numPr>
-      </w:pPr>
-      <w:r>
-        <w:t xml:space="preserve">On the left tab click </w:t>
-      </w:r>
-      <w:r>
-        <w:rPr>
-          <w:b/>
-          <w:i/>
-        </w:rPr>
-        <w:t>STREAM ANALYTICS</w:t>
-      </w:r>
-    </w:p>
-    <w:p>
-      <w:pPr>
-        <w:pStyle w:val="ListParagraph"/>
-        <w:numPr>
-          <w:ilvl w:val="0"/>
-          <w:numId w:val="7"/>
-        </w:numPr>
-      </w:pPr>
-      <w:r>
-        <w:lastRenderedPageBreak/>
-        <w:t>Click on the one of the jobs that was created in the earlier steps.</w:t>
-      </w:r>
-    </w:p>
-    <w:p>
-      <w:pPr>
-        <w:pStyle w:val="ListParagraph"/>
-        <w:numPr>
-          <w:ilvl w:val="0"/>
-          <w:numId w:val="7"/>
-        </w:numPr>
-      </w:pPr>
-      <w:r>
-        <w:t xml:space="preserve">At the top of the right page click </w:t>
-      </w:r>
-      <w:r>
-        <w:rPr>
-          <w:b/>
-          <w:i/>
-        </w:rPr>
-        <w:t xml:space="preserve">QUERY </w:t>
-      </w:r>
-    </w:p>
-    <w:p>
-      <w:pPr>
-        <w:pStyle w:val="ListParagraph"/>
-        <w:numPr>
-          <w:ilvl w:val="0"/>
-          <w:numId w:val="7"/>
-        </w:numPr>
-      </w:pPr>
-      <w:r>
-        <w:t xml:space="preserve">In the query box, </w:t>
-      </w:r>
-      <w:r>
-        <w:t xml:space="preserve">copy the content of one of the scripts from the package folder </w:t>
-      </w:r>
-      <w:r>
-        <w:rPr>
-          <w:b/>
-        </w:rPr>
-        <w:t>Stream Analytics Queries</w:t>
-      </w:r>
-      <w:r>
-        <w:t>. The query files are named identically to the job name.</w:t>
-      </w:r>
-    </w:p>
-    <w:p>
-      <w:pPr>
-        <w:pStyle w:val="ListParagraph"/>
-        <w:numPr>
-          <w:ilvl w:val="0"/>
-          <w:numId w:val="7"/>
-        </w:numPr>
-      </w:pPr>
-      <w:r>
-        <w:t xml:space="preserve">Click </w:t>
-      </w:r>
-      <w:r>
-        <w:rPr>
-          <w:b/>
-          <w:i/>
-        </w:rPr>
-        <w:t>Save</w:t>
-      </w:r>
-      <w:r>
-        <w:rPr>
-          <w:b/>
-          <w:i/>
-        </w:rPr>
-        <w:t xml:space="preserve"> </w:t>
-      </w:r>
-      <w:r>
-        <w:t>at the bottom of the page</w:t>
-      </w:r>
-    </w:p>
-    <w:p>
-      <w:pPr>
-        <w:pStyle w:val="ListParagraph"/>
-        <w:numPr>
-          <w:ilvl w:val="0"/>
-          <w:numId w:val="7"/>
-        </w:numPr>
-      </w:pPr>
-      <w:r>
-        <w:t>Repeat for the other job.</w:t>
-      </w:r>
-    </w:p>
-    <w:p>
-      <w:proofErr w:type="gramStart"/>
-      <w:r>
-        <w:t>Finally</w:t>
-      </w:r>
-      <w:proofErr w:type="gramEnd"/>
-      <w:r>
-        <w:t xml:space="preserve"> we will create the output for the job</w:t>
-      </w:r>
-      <w:r>
-        <w:t>s</w:t>
-      </w:r>
-      <w:r>
-        <w:t xml:space="preserve">. </w:t>
-      </w:r>
-      <w:r>
-        <w:t xml:space="preserve">The steps to creating the output is identical but the output information will be different. </w:t>
-      </w:r>
-    </w:p>
-    <w:p>
-      <w:pPr>
-        <w:pStyle w:val="ListParagraph"/>
-        <w:numPr>
-          <w:ilvl w:val="0"/>
-          <w:numId w:val="15"/>
-        </w:numPr>
-      </w:pPr>
-      <w:r>
-        <w:t xml:space="preserve">Navigate to </w:t>
-      </w:r>
-      <w:r>
-        <w:rPr>
-          <w:b/>
-          <w:i/>
-        </w:rPr>
-        <w:t>manage</w:t>
-      </w:r>
-      <w:r>
-        <w:rPr>
-          <w:b/>
-          <w:i/>
-        </w:rPr>
-        <w:t>.</w:t>
-      </w:r>
-      <w:r>
-        <w:rPr>
-          <w:b/>
-          <w:i/>
-        </w:rPr>
-        <w:t>windowsazure</w:t>
-      </w:r>
-      <w:r>
-        <w:rPr>
-          <w:b/>
-          <w:i/>
-        </w:rPr>
-        <w:t>.com</w:t>
-      </w:r>
-      <w:r>
-        <w:t xml:space="preserve"> and login in to your account.</w:t>
-      </w:r>
-    </w:p>
-    <w:p>
-      <w:pPr>
-        <w:pStyle w:val="ListParagraph"/>
-        <w:numPr>
-          <w:ilvl w:val="0"/>
-          <w:numId w:val="7"/>
-        </w:numPr>
-      </w:pPr>
-      <w:r>
-        <w:t xml:space="preserve">On the left tab click </w:t>
-      </w:r>
-      <w:r>
-        <w:rPr>
-          <w:b/>
-          <w:i/>
-        </w:rPr>
-        <w:t>STREAM ANALYTICS</w:t>
-      </w:r>
-    </w:p>
-    <w:p>
-      <w:pPr>
-        <w:pStyle w:val="ListParagraph"/>
-        <w:numPr>
-          <w:ilvl w:val="0"/>
-          <w:numId w:val="7"/>
-        </w:numPr>
-      </w:pPr>
-      <w:r>
-        <w:t>Click on the one of the jobs that was created in the earlier steps.</w:t>
-      </w:r>
-    </w:p>
-    <w:p>
-      <w:pPr>
-        <w:pStyle w:val="ListParagraph"/>
-        <w:numPr>
-          <w:ilvl w:val="0"/>
-          <w:numId w:val="7"/>
-        </w:numPr>
-      </w:pPr>
-      <w:r>
-        <w:t xml:space="preserve">At the top of the right page, click </w:t>
-      </w:r>
-      <w:r>
-        <w:rPr>
-          <w:b/>
-          <w:i/>
-        </w:rPr>
-        <w:t>OUTPUTS</w:t>
-      </w:r>
-    </w:p>
-    <w:p>
-      <w:pPr>
-        <w:pStyle w:val="ListParagraph"/>
-        <w:numPr>
-          <w:ilvl w:val="0"/>
-          <w:numId w:val="7"/>
-        </w:numPr>
-      </w:pPr>
-      <w:r>
-        <w:rPr>
-          <w:kern w:val="36"/>
-        </w:rPr>
-        <w:t xml:space="preserve">Click </w:t>
-      </w:r>
-      <w:r>
-        <w:rPr>
-          <w:b/>
-          <w:i/>
-          <w:kern w:val="36"/>
-        </w:rPr>
-        <w:t>ADD AN OUTPUT</w:t>
-      </w:r>
-    </w:p>
-    <w:p>
-      <w:pPr>
-        <w:pStyle w:val="Heading3"/>
-      </w:pPr>
-      <w:bookmarkStart w:id="14" w:name="_maintenancesa02asablob_Output"/>
-      <w:bookmarkStart w:id="15" w:name="_Toc446071782"/>
-      <w:bookmarkEnd w:id="14"/>
-      <w:r>
-        <w:t>maintenancesa02asablob</w:t>
-      </w:r>
-      <w:r>
-        <w:t xml:space="preserve"> Output</w:t>
-      </w:r>
-      <w:bookmarkEnd w:id="15"/>
-    </w:p>
-    <w:p>
-      <w:pPr>
-        <w:pStyle w:val="ListParagraph"/>
-        <w:numPr>
-          <w:ilvl w:val="0"/>
-          <w:numId w:val="7"/>
-        </w:numPr>
-      </w:pPr>
-      <w:r>
-        <w:t xml:space="preserve">Page 1: Choose </w:t>
-      </w:r>
-      <w:r>
-        <w:rPr>
-          <w:i/>
-        </w:rPr>
-        <w:t>Blob Storage</w:t>
-      </w:r>
-    </w:p>
-    <w:p>
-      <w:pPr>
-        <w:pStyle w:val="ListParagraph"/>
-        <w:numPr>
-          <w:ilvl w:val="0"/>
-          <w:numId w:val="7"/>
-        </w:numPr>
-      </w:pPr>
-      <w:r>
-        <w:t>Page 2:</w:t>
-      </w:r>
-    </w:p>
-    <w:p>
-      <w:pPr>
-        <w:pStyle w:val="ListParagraph"/>
-        <w:numPr>
-          <w:ilvl w:val="1"/>
-          <w:numId w:val="7"/>
-        </w:numPr>
-      </w:pPr>
-      <w:r>
-        <w:t xml:space="preserve">OUTPUT ALIAS: </w:t>
-      </w:r>
-      <w:proofErr w:type="spellStart"/>
-      <w:r>
-        <w:t>RawDataBlobSink</w:t>
-      </w:r>
-      <w:proofErr w:type="spellEnd"/>
-    </w:p>
-    <w:p>
-      <w:pPr>
-        <w:pStyle w:val="ListParagraph"/>
-        <w:numPr>
-          <w:ilvl w:val="1"/>
-          <w:numId w:val="7"/>
-        </w:numPr>
-      </w:pPr>
-      <w:r>
-        <w:t>Choose the storage account created earlier</w:t>
-      </w:r>
-    </w:p>
-    <w:p>
-      <w:pPr>
-        <w:pStyle w:val="ListParagraph"/>
-        <w:numPr>
-          <w:ilvl w:val="1"/>
-          <w:numId w:val="7"/>
-        </w:numPr>
-      </w:pPr>
-      <w:r>
-        <w:t xml:space="preserve">Choose the storage container </w:t>
-      </w:r>
-      <w:proofErr w:type="spellStart"/>
-      <w:r>
-        <w:rPr>
-          <w:b/>
-          <w:i/>
-        </w:rPr>
-        <w:t>maintenancesadata</w:t>
-      </w:r>
-      <w:proofErr w:type="spellEnd"/>
-      <w:r>
-        <w:t xml:space="preserve"> that was created earlier.</w:t>
-      </w:r>
-    </w:p>
-    <w:p>
-      <w:pPr>
-        <w:pStyle w:val="ListParagraph"/>
-        <w:numPr>
-          <w:ilvl w:val="1"/>
-          <w:numId w:val="7"/>
-        </w:numPr>
-      </w:pPr>
-      <w:r>
-        <w:t xml:space="preserve">PATH PREFIX PATTERN: </w:t>
-      </w:r>
-      <w:proofErr w:type="spellStart"/>
-      <w:r>
-        <w:t>rawdata</w:t>
-      </w:r>
-      <w:proofErr w:type="spellEnd"/>
-      <w:r>
-        <w:t>/date={date}/hour={time}</w:t>
-      </w:r>
-    </w:p>
-    <w:p>
-      <w:pPr>
-        <w:pStyle w:val="ListParagraph"/>
-        <w:numPr>
-          <w:ilvl w:val="1"/>
-          <w:numId w:val="7"/>
-        </w:numPr>
-      </w:pPr>
-      <w:r>
-        <w:t>Setting the prefix patter</w:t>
-      </w:r>
-      <w:r>
-        <w:t>n</w:t>
-      </w:r>
-      <w:r>
-        <w:t xml:space="preserve"> enables the </w:t>
-      </w:r>
-      <w:r>
-        <w:rPr>
-          <w:b/>
-          <w:i/>
-        </w:rPr>
-        <w:t>DATE FORMAT</w:t>
-      </w:r>
-      <w:r>
-        <w:t xml:space="preserve"> combo box. Change the format from YYYY/MM/DD to YYYY-MM-DD. </w:t>
-      </w:r>
-      <w:r>
-        <w:t>This defines the format of the path strings in the storage account and is required for the HIVE scripts that will be executed as part of the larger data flow.</w:t>
-      </w:r>
-    </w:p>
-    <w:p>
-      <w:pPr>
-        <w:pStyle w:val="ListParagraph"/>
-        <w:numPr>
-          <w:ilvl w:val="0"/>
-          <w:numId w:val="7"/>
-        </w:numPr>
-      </w:pPr>
-      <w:r>
-        <w:t>Page 3: EVENT SERIALIZATION FORMAT is CSV</w:t>
-      </w:r>
-    </w:p>
-    <w:p>
-      <w:pPr>
-        <w:pStyle w:val="ListParagraph"/>
-        <w:numPr>
-          <w:ilvl w:val="0"/>
-          <w:numId w:val="7"/>
-        </w:numPr>
-      </w:pPr>
-      <w:r>
-        <w:t>Click the check button at the bottom of the wizard to add the output to the job.</w:t>
-      </w:r>
-    </w:p>
-    <w:p>
-      <w:pPr>
-        <w:pStyle w:val="ListParagraph"/>
-        <w:numPr>
-          <w:ilvl w:val="0"/>
-          <w:numId w:val="7"/>
-        </w:numPr>
-      </w:pPr>
-      <w:r>
-        <w:t xml:space="preserve">At the bottom of the page click </w:t>
-      </w:r>
-      <w:r>
-        <w:rPr>
-          <w:b/>
-          <w:i/>
-        </w:rPr>
-        <w:t xml:space="preserve">START </w:t>
-      </w:r>
-      <w:r>
-        <w:t>to get the stream job started.</w:t>
-      </w:r>
-    </w:p>
-    <w:p>
-      <w:pPr>
-        <w:pStyle w:val="Heading3"/>
-      </w:pPr>
-      <w:bookmarkStart w:id="16" w:name="_Toc446071783"/>
-      <w:r>
-        <w:t xml:space="preserve">maintenancesa02asapbi </w:t>
-      </w:r>
-      <w:r>
-        <w:t>Output</w:t>
-      </w:r>
-      <w:bookmarkEnd w:id="16"/>
-    </w:p>
-    <w:p>
-      <w:r>
-        <w:t xml:space="preserve">There are 3 Power BI outputs that need to be created. </w:t>
-      </w:r>
-      <w:r>
-        <w:t xml:space="preserve">Each are identified in the query and they are </w:t>
-      </w:r>
-      <w:proofErr w:type="spellStart"/>
-      <w:r>
-        <w:rPr>
-          <w:b/>
-          <w:i/>
-        </w:rPr>
-        <w:t>Aircraftmonitor</w:t>
-      </w:r>
-      <w:proofErr w:type="spellEnd"/>
-      <w:r>
-        <w:t xml:space="preserve">, </w:t>
-      </w:r>
-      <w:proofErr w:type="spellStart"/>
-      <w:r>
-        <w:rPr>
-          <w:b/>
-          <w:i/>
-        </w:rPr>
-        <w:t>Aircraftalert</w:t>
-      </w:r>
-      <w:proofErr w:type="spellEnd"/>
-      <w:r>
-        <w:t xml:space="preserve">, and </w:t>
-      </w:r>
-      <w:proofErr w:type="spellStart"/>
-      <w:r>
-        <w:rPr>
-          <w:b/>
-          <w:i/>
-        </w:rPr>
-        <w:t>Flightsbyhour</w:t>
-      </w:r>
-      <w:proofErr w:type="spellEnd"/>
-      <w:r>
-        <w:t>. For each of these data sets you will add an output:</w:t>
-      </w:r>
-    </w:p>
-    <w:p>
-      <w:pPr>
-        <w:pStyle w:val="ListParagraph"/>
-        <w:numPr>
-          <w:ilvl w:val="0"/>
-          <w:numId w:val="7"/>
-        </w:numPr>
-      </w:pPr>
-      <w:r>
-        <w:t xml:space="preserve">Page 1: Choose </w:t>
-      </w:r>
-      <w:r>
-        <w:rPr>
-          <w:i/>
-        </w:rPr>
-        <w:t>Power BI PREVIEW</w:t>
-      </w:r>
-    </w:p>
-    <w:p>
-      <w:pPr>
-        <w:pStyle w:val="ListParagraph"/>
-        <w:numPr>
-          <w:ilvl w:val="0"/>
-          <w:numId w:val="7"/>
-        </w:numPr>
-      </w:pPr>
-      <w:r>
-        <w:t xml:space="preserve">Page 2: Click the </w:t>
-      </w:r>
-      <w:r>
-        <w:rPr>
-          <w:i/>
-        </w:rPr>
-        <w:t>Authorize Now</w:t>
-      </w:r>
-      <w:r>
-        <w:t xml:space="preserve"> button to link to your Office 365 subscription.</w:t>
-      </w:r>
-    </w:p>
-    <w:p>
-      <w:pPr>
-        <w:pStyle w:val="ListParagraph"/>
-        <w:numPr>
-          <w:ilvl w:val="0"/>
-          <w:numId w:val="7"/>
-        </w:numPr>
-      </w:pPr>
-      <w:r>
-        <w:t xml:space="preserve">Page 3: For </w:t>
-      </w:r>
-      <w:r>
-        <w:rPr>
-          <w:i/>
-        </w:rPr>
-        <w:t xml:space="preserve">OUTPUT ALIAS, DATASET NAME, </w:t>
-      </w:r>
-      <w:r>
-        <w:t xml:space="preserve">and </w:t>
-      </w:r>
-      <w:r>
-        <w:rPr>
-          <w:i/>
-        </w:rPr>
-        <w:t xml:space="preserve">TABLE NAME </w:t>
-      </w:r>
-      <w:r>
-        <w:t xml:space="preserve">use one of the outputs identified in the query for all three fields, for example </w:t>
-      </w:r>
-      <w:proofErr w:type="spellStart"/>
-      <w:r>
-        <w:t>Aircraftmonitor</w:t>
-      </w:r>
-      <w:proofErr w:type="spellEnd"/>
-    </w:p>
-    <w:p>
-      <w:pPr>
-        <w:pStyle w:val="ListParagraph"/>
-        <w:numPr>
-          <w:ilvl w:val="0"/>
-          <w:numId w:val="7"/>
-        </w:numPr>
-      </w:pPr>
-      <w:r>
-        <w:t>Click the check button at the bottom of the page to accept the new output.</w:t>
-      </w:r>
-    </w:p>
-    <w:p>
-      <w:pPr>
-        <w:pStyle w:val="Heading3"/>
-      </w:pPr>
-      <w:bookmarkStart w:id="17" w:name="_Check_Stream_Jobs"/>
-      <w:bookmarkEnd w:id="17"/>
-      <w:r>
-        <w:lastRenderedPageBreak/>
-        <w:t>Check Stream Jobs</w:t>
-      </w:r>
-    </w:p>
-    <w:p>
-      <w:r>
-        <w:t xml:space="preserve">While running the demo you can validate the stream jobs are operating as expected by following the steps below. Please </w:t>
-      </w:r>
-      <w:r>
-        <w:t>note that the event hub will only show activity when the data generation tool is executing:</w:t>
-      </w:r>
-    </w:p>
-    <w:p>
-      <w:pPr>
-        <w:pStyle w:val="ListParagraph"/>
-        <w:numPr>
-          <w:ilvl w:val="0"/>
-          <w:numId w:val="7"/>
-        </w:numPr>
-      </w:pPr>
-      <w:r>
-        <w:t>Log in to manage.windowsazure.com</w:t>
-      </w:r>
-    </w:p>
-    <w:p>
-      <w:pPr>
-        <w:pStyle w:val="ListParagraph"/>
-        <w:numPr>
-          <w:ilvl w:val="0"/>
-          <w:numId w:val="7"/>
-        </w:numPr>
-      </w:pPr>
-      <w:r>
-        <w:t xml:space="preserve">In the menu on the left side of the screen select </w:t>
-      </w:r>
-      <w:r>
-        <w:rPr>
-          <w:b/>
-          <w:i/>
-        </w:rPr>
-        <w:t>STREAM ANALYTICS</w:t>
-      </w:r>
-    </w:p>
-    <w:p>
-      <w:pPr>
-        <w:pStyle w:val="ListParagraph"/>
-        <w:numPr>
-          <w:ilvl w:val="0"/>
-          <w:numId w:val="7"/>
-        </w:numPr>
-      </w:pPr>
-      <w:r>
-        <w:t>Choose one of the stream jobs created above</w:t>
-      </w:r>
-    </w:p>
-    <w:p>
-      <w:pPr>
-        <w:pStyle w:val="ListParagraph"/>
-        <w:numPr>
-          <w:ilvl w:val="0"/>
-          <w:numId w:val="7"/>
-        </w:numPr>
-      </w:pPr>
-      <w:r>
-        <w:t xml:space="preserve">Click on </w:t>
-      </w:r>
-      <w:r>
-        <w:rPr>
           <w:i/>
         </w:rPr>
         <w:t xml:space="preserve">DASHBOARD </w:t>
@@ -5591,15 +5538,7 @@
         </w:numPr>
       </w:pPr>
       <w:r>
-        <w:t xml:space="preserve">The dashboard will show, with a </w:t>
-      </w:r>
-      <w:proofErr w:type="gramStart"/>
-      <w:r>
-        <w:t>15 minute</w:t>
-      </w:r>
-      <w:proofErr w:type="gramEnd"/>
-      <w:r>
-        <w:t xml:space="preserve"> latency, the activity in the event hub. You can also gain more information on the event hub by selecting </w:t>
+        <w:t xml:space="preserve">The dashboard will show, with a 15 minute latency, the activity in the event hub. You can also gain more information on the event hub by selecting </w:t>
       </w:r>
       <w:r>
         <w:rPr>
@@ -5627,11 +5566,11 @@
           <w:numId w:val="4"/>
         </w:numPr>
       </w:pPr>
-      <w:bookmarkStart w:id="18" w:name="_Toc446071784"/>
+      <w:bookmarkStart w:id="19" w:name="_Toc446071784"/>
       <w:r>
         <w:t>Configure desktop application and test Event Hub / Stream Analytics</w:t>
       </w:r>
-      <w:bookmarkEnd w:id="18"/>
+      <w:bookmarkEnd w:id="19"/>
     </w:p>
     <w:p>
       <w:r>
@@ -5858,6 +5797,7 @@
         </w:numPr>
       </w:pPr>
       <w:r>
+        <w:lastRenderedPageBreak/>
         <w:t>Open the Microsoft Azure Storage Explorer</w:t>
       </w:r>
     </w:p>
@@ -5882,13 +5822,8 @@
         </w:numPr>
       </w:pPr>
       <w:r>
-        <w:t xml:space="preserve">Open the blob container </w:t>
-      </w:r>
-      <w:proofErr w:type="spellStart"/>
-      <w:r>
-        <w:t>maintenancesadata</w:t>
-      </w:r>
-      <w:proofErr w:type="spellEnd"/>
+        <w:t>Open the blob container maintenancesadata</w:t>
+      </w:r>
     </w:p>
     <w:p>
       <w:pPr>
@@ -5901,87 +5836,78 @@
       <w:r>
         <w:t xml:space="preserve">Note that a sub folder </w:t>
       </w:r>
-      <w:proofErr w:type="spellStart"/>
-      <w:r>
-        <w:rPr>
-          <w:i/>
-        </w:rPr>
-        <w:t>rawdata</w:t>
-      </w:r>
-      <w:proofErr w:type="spellEnd"/>
-      <w:r>
-        <w:rPr>
-          <w:i/>
-        </w:rPr>
+      <w:r>
+        <w:rPr>
+          <w:i/>
+        </w:rPr>
+        <w:t xml:space="preserve">rawdata </w:t>
+      </w:r>
+      <w:r>
+        <w:t>has been created by the stream analytics job.</w:t>
+      </w:r>
+    </w:p>
+    <w:p>
+      <w:r>
+        <w:t>You may close</w:t>
+      </w:r>
+      <w:r>
+        <w:t xml:space="preserve"> the data generator as it is not required for the following steps.</w:t>
+      </w:r>
+      <w:r>
+        <w:t xml:space="preserve"> It will be needed later when the whole system is brought online after the remaining services have been configured.</w:t>
+      </w:r>
+    </w:p>
+    <w:p>
+      <w:pPr>
+        <w:pStyle w:val="Heading2"/>
+        <w:numPr>
+          <w:ilvl w:val="0"/>
+          <w:numId w:val="4"/>
+        </w:numPr>
+      </w:pPr>
+      <w:bookmarkStart w:id="20" w:name="_Azure_SQL_Server"/>
+      <w:bookmarkStart w:id="21" w:name="_Toc446071785"/>
+      <w:bookmarkEnd w:id="20"/>
+      <w:r>
+        <w:t>Azure SQL Server and Database</w:t>
+      </w:r>
+      <w:bookmarkEnd w:id="21"/>
+    </w:p>
+    <w:p>
+      <w:r>
+        <w:t xml:space="preserve">Now that we have completed the ingestion path, we can start building the data processing paths. We will use </w:t>
+      </w:r>
+      <w:r>
+        <w:rPr>
+          <w:b/>
+          <w:i/>
+        </w:rPr>
+        <w:t xml:space="preserve">Azure Data Factory </w:t>
+      </w:r>
+      <w:r>
+        <w:t>to process the data. To do so we need to set up a couple more services. First is a</w:t>
+      </w:r>
+      <w:r>
+        <w:t xml:space="preserve">n </w:t>
+      </w:r>
+      <w:r>
+        <w:rPr>
+          <w:b/>
+          <w:i/>
+        </w:rPr>
+        <w:t xml:space="preserve">Azure </w:t>
+      </w:r>
+      <w:r>
+        <w:rPr>
+          <w:b/>
+          <w:i/>
+        </w:rPr>
+        <w:t>SQL Database</w:t>
+      </w:r>
+      <w:r>
         <w:t xml:space="preserve"> </w:t>
       </w:r>
       <w:r>
-        <w:t>has been created by the stream analytics job.</w:t>
-      </w:r>
-    </w:p>
-    <w:p>
-      <w:r>
-        <w:lastRenderedPageBreak/>
-        <w:t>You may close</w:t>
-      </w:r>
-      <w:r>
-        <w:t xml:space="preserve"> the data generator as it is not required for the following steps.</w:t>
-      </w:r>
-      <w:r>
-        <w:t xml:space="preserve"> It will be needed later when the whole system is brought online after the remaining services have been configured.</w:t>
-      </w:r>
-    </w:p>
-    <w:p>
-      <w:pPr>
-        <w:pStyle w:val="Heading2"/>
-        <w:numPr>
-          <w:ilvl w:val="0"/>
-          <w:numId w:val="4"/>
-        </w:numPr>
-      </w:pPr>
-      <w:bookmarkStart w:id="19" w:name="_Azure_SQL_Server"/>
-      <w:bookmarkStart w:id="20" w:name="_Toc446071785"/>
-      <w:bookmarkEnd w:id="19"/>
-      <w:r>
-        <w:t>Azure SQL Server and Database</w:t>
-      </w:r>
-      <w:bookmarkEnd w:id="20"/>
-    </w:p>
-    <w:p>
-      <w:r>
-        <w:t xml:space="preserve">Now that we have completed the ingestion path, we can start building the data processing paths. We will use </w:t>
-      </w:r>
-      <w:r>
-        <w:rPr>
-          <w:b/>
-          <w:i/>
-        </w:rPr>
-        <w:t xml:space="preserve">Azure Data Factory </w:t>
-      </w:r>
-      <w:r>
-        <w:t>to process the data. To do so we need to set up a couple more services. First is a</w:t>
-      </w:r>
-      <w:r>
-        <w:t xml:space="preserve">n </w:t>
-      </w:r>
-      <w:r>
-        <w:rPr>
-          <w:b/>
-          <w:i/>
-        </w:rPr>
-        <w:t xml:space="preserve">Azure </w:t>
-      </w:r>
-      <w:r>
-        <w:rPr>
-          <w:b/>
-          <w:i/>
-        </w:rPr>
-        <w:t>SQL Database</w:t>
-      </w:r>
-      <w:r>
-        <w:t xml:space="preserve"> </w:t>
-      </w:r>
-      <w:r>
         <w:t xml:space="preserve">to hold remaining useful life predictions that are the result of running the </w:t>
       </w:r>
       <w:r>
@@ -6071,7 +5997,6 @@
       <w:r>
         <w:t xml:space="preserve">Enter the name </w:t>
       </w:r>
-      <w:proofErr w:type="spellStart"/>
       <w:r>
         <w:rPr>
           <w:b/>
@@ -6086,7 +6011,6 @@
         </w:rPr>
         <w:t>maintenancedb</w:t>
       </w:r>
-      <w:proofErr w:type="spellEnd"/>
       <w:r>
         <w:t xml:space="preserve"> for the database name</w:t>
       </w:r>
@@ -6118,21 +6042,8 @@
           <w:numId w:val="7"/>
         </w:numPr>
       </w:pPr>
-      <w:proofErr w:type="gramStart"/>
-      <w:r>
-        <w:t>Name :</w:t>
-      </w:r>
-      <w:proofErr w:type="gramEnd"/>
-      <w:r>
-        <w:t xml:space="preserve"> </w:t>
-      </w:r>
-      <w:proofErr w:type="spellStart"/>
-      <w:r>
-        <w:t>aerospacetemplate</w:t>
-      </w:r>
-      <w:proofErr w:type="spellEnd"/>
-      <w:r>
-        <w:t>[UI][N]</w:t>
+      <w:r>
+        <w:t>Name : aerospacetemplate[UI][N]</w:t>
       </w:r>
     </w:p>
     <w:p>
@@ -6192,7 +6103,6 @@
       <w:r>
         <w:t xml:space="preserve">Once returned to the SQL Database tab, choose the resource group previously created </w:t>
       </w:r>
-      <w:proofErr w:type="spellStart"/>
       <w:r>
         <w:rPr>
           <w:b/>
@@ -6200,7 +6110,6 @@
         </w:rPr>
         <w:t>aerospacetemplate_resourcegroup</w:t>
       </w:r>
-      <w:proofErr w:type="spellEnd"/>
     </w:p>
     <w:p>
       <w:pPr>
@@ -6259,24 +6168,11 @@
           <w:b/>
           <w:i/>
         </w:rPr>
-        <w:t xml:space="preserve">Resource </w:t>
-      </w:r>
-      <w:proofErr w:type="gramStart"/>
-      <w:r>
-        <w:rPr>
-          <w:b/>
-          <w:i/>
-        </w:rPr>
-        <w:t xml:space="preserve">Groups </w:t>
-      </w:r>
-      <w:r>
-        <w:t xml:space="preserve"> then</w:t>
-      </w:r>
-      <w:proofErr w:type="gramEnd"/>
-      <w:r>
-        <w:t xml:space="preserve"> the group for this demo </w:t>
-      </w:r>
-      <w:proofErr w:type="spellStart"/>
+        <w:t xml:space="preserve">Resource Groups </w:t>
+      </w:r>
+      <w:r>
+        <w:t xml:space="preserve"> then the group for this demo </w:t>
+      </w:r>
       <w:r>
         <w:rPr>
           <w:b/>
@@ -6284,7 +6180,6 @@
         </w:rPr>
         <w:t>aerospacetemplate_resourcegroup</w:t>
       </w:r>
-      <w:proofErr w:type="spellEnd"/>
       <w:r>
         <w:rPr>
           <w:b/>
@@ -6409,41 +6304,18 @@
       <w:r>
         <w:t xml:space="preserve">                            </w:t>
       </w:r>
-      <w:proofErr w:type="spellStart"/>
       <w:r>
         <w:rPr>
           <w:rFonts w:ascii="Consolas" w:hAnsi="Consolas"/>
         </w:rPr>
-        <w:t>aerospacetemplate</w:t>
-      </w:r>
-      <w:proofErr w:type="spellEnd"/>
-      <w:r>
-        <w:rPr>
-          <w:rFonts w:ascii="Consolas" w:hAnsi="Consolas"/>
-        </w:rPr>
-        <w:t>[UI][N</w:t>
-      </w:r>
-      <w:proofErr w:type="gramStart"/>
-      <w:r>
-        <w:rPr>
-          <w:rFonts w:ascii="Consolas" w:hAnsi="Consolas"/>
-        </w:rPr>
-        <w:t>]</w:t>
+        <w:t>aerospacetemplate[UI][N]</w:t>
       </w:r>
       <w:r>
         <w:rPr>
           <w:rFonts w:ascii="Consolas" w:hAnsi="Consolas" w:cs="Consolas"/>
           <w:color w:val="323232"/>
         </w:rPr>
-        <w:t>.database.windows.net</w:t>
-      </w:r>
-      <w:proofErr w:type="gramEnd"/>
-      <w:r>
-        <w:rPr>
-          <w:rFonts w:ascii="Consolas" w:hAnsi="Consolas" w:cs="Consolas"/>
-          <w:color w:val="323232"/>
-        </w:rPr>
-        <w:t>,1433</w:t>
+        <w:t>.database.windows.net,1433</w:t>
       </w:r>
     </w:p>
     <w:p>
@@ -6485,7 +6357,6 @@
       <w:r>
         <w:t xml:space="preserve">Click on the </w:t>
       </w:r>
-      <w:proofErr w:type="spellStart"/>
       <w:r>
         <w:rPr>
           <w:b/>
@@ -6500,7 +6371,6 @@
         </w:rPr>
         <w:t>maintenancedb</w:t>
       </w:r>
-      <w:proofErr w:type="spellEnd"/>
       <w:r>
         <w:t xml:space="preserve"> </w:t>
       </w:r>
@@ -6517,6 +6387,7 @@
         </w:numPr>
       </w:pPr>
       <w:r>
+        <w:lastRenderedPageBreak/>
         <w:t xml:space="preserve">Click </w:t>
       </w:r>
       <w:r>
@@ -6597,7 +6468,6 @@
     </w:p>
     <w:p>
       <w:r>
-        <w:lastRenderedPageBreak/>
         <w:t>* This firewall rule is not recommended for production level systems but for this demo is acceptable. You will want to set this rule to the IP range of your secure system.</w:t>
       </w:r>
     </w:p>
@@ -6651,13 +6521,8 @@
             <w:tcW w:w="7105" w:type="dxa"/>
           </w:tcPr>
           <w:p>
-            <w:proofErr w:type="spellStart"/>
-            <w:r>
-              <w:t>aerospacetemplate</w:t>
-            </w:r>
-            <w:proofErr w:type="spellEnd"/>
-            <w:r>
-              <w:t>[UI][N]</w:t>
+            <w:r>
+              <w:t>aerospacetemplate[UI][N]</w:t>
             </w:r>
           </w:p>
         </w:tc>
@@ -6678,11 +6543,9 @@
             <w:tcW w:w="7105" w:type="dxa"/>
           </w:tcPr>
           <w:p>
-            <w:proofErr w:type="spellStart"/>
             <w:r>
               <w:t>pmaintenancedb</w:t>
             </w:r>
-            <w:proofErr w:type="spellEnd"/>
           </w:p>
         </w:tc>
       </w:tr>
@@ -6732,19 +6595,19 @@
           <w:numId w:val="4"/>
         </w:numPr>
       </w:pPr>
-      <w:bookmarkStart w:id="21" w:name="_Trigger_File"/>
-      <w:bookmarkStart w:id="22" w:name="_Event_Hub"/>
-      <w:bookmarkStart w:id="23" w:name="_Create_Azure_Service"/>
-      <w:bookmarkStart w:id="24" w:name="_Create_Azure_Studio"/>
-      <w:bookmarkStart w:id="25" w:name="_Toc446071786"/>
-      <w:bookmarkEnd w:id="21"/>
+      <w:bookmarkStart w:id="22" w:name="_Trigger_File"/>
+      <w:bookmarkStart w:id="23" w:name="_Event_Hub"/>
+      <w:bookmarkStart w:id="24" w:name="_Create_Azure_Service"/>
+      <w:bookmarkStart w:id="25" w:name="_Create_Azure_Studio"/>
+      <w:bookmarkStart w:id="26" w:name="_Toc446071786"/>
       <w:bookmarkEnd w:id="22"/>
       <w:bookmarkEnd w:id="23"/>
       <w:bookmarkEnd w:id="24"/>
+      <w:bookmarkEnd w:id="25"/>
       <w:r>
         <w:t>Create Azure Studio ML Workspace and Experiment</w:t>
       </w:r>
-      <w:bookmarkEnd w:id="25"/>
+      <w:bookmarkEnd w:id="26"/>
     </w:p>
     <w:p/>
     <w:p>
@@ -6889,14 +6752,12 @@
       <w:r>
         <w:t xml:space="preserve">For workspace name enter </w:t>
       </w:r>
-      <w:proofErr w:type="spellStart"/>
       <w:r>
         <w:rPr>
           <w:i/>
         </w:rPr>
         <w:t>aerospacetemplate</w:t>
       </w:r>
-      <w:proofErr w:type="spellEnd"/>
       <w:r>
         <w:rPr>
           <w:i/>
@@ -6997,15 +6858,7 @@
         <w:spacing w:line="256" w:lineRule="auto"/>
       </w:pPr>
       <w:r>
-        <w:t xml:space="preserve">In the upper right hand </w:t>
-      </w:r>
-      <w:proofErr w:type="gramStart"/>
-      <w:r>
-        <w:t>corner</w:t>
-      </w:r>
-      <w:proofErr w:type="gramEnd"/>
-      <w:r>
-        <w:t xml:space="preserve"> you will see a workspace name. If this does not match the name of the workspace we just created, use the arrow button to expose the workspace selection menu and choose the workspace created.</w:t>
+        <w:t>In the upper right hand corner you will see a workspace name. If this does not match the name of the workspace we just created, use the arrow button to expose the workspace selection menu and choose the workspace created.</w:t>
       </w:r>
     </w:p>
     <w:p>
@@ -7018,6 +6871,7 @@
         <w:spacing w:line="256" w:lineRule="auto"/>
       </w:pPr>
       <w:r>
+        <w:lastRenderedPageBreak/>
         <w:t xml:space="preserve">On the menu </w:t>
       </w:r>
       <w:r>
@@ -7052,23 +6906,13 @@
       <w:r>
         <w:t xml:space="preserve">At the top of the Gallery page in the search box search for </w:t>
       </w:r>
-      <w:proofErr w:type="spellStart"/>
-      <w:r>
-        <w:rPr>
-          <w:b/>
-          <w:i/>
-        </w:rPr>
-        <w:t>pmaircraftdemo</w:t>
-      </w:r>
-      <w:proofErr w:type="spellEnd"/>
-      <w:r>
-        <w:rPr>
-          <w:b/>
-          <w:i/>
-        </w:rPr>
-        <w:t xml:space="preserve"> – </w:t>
-      </w:r>
-      <w:proofErr w:type="gramStart"/>
+      <w:r>
+        <w:rPr>
+          <w:b/>
+          <w:i/>
+        </w:rPr>
+        <w:t xml:space="preserve">pmaircraftdemo – </w:t>
+      </w:r>
       <w:r>
         <w:rPr>
           <w:b/>
@@ -7079,7 +6923,6 @@
       <w:r>
         <w:t>.</w:t>
       </w:r>
-      <w:proofErr w:type="gramEnd"/>
       <w:r>
         <w:t xml:space="preserve"> Copy this text into the search box and put double quotes around it to get the single result.</w:t>
       </w:r>
@@ -7094,24 +6937,14 @@
         <w:spacing w:line="256" w:lineRule="auto"/>
       </w:pPr>
       <w:r>
-        <w:lastRenderedPageBreak/>
         <w:t xml:space="preserve">Click on the </w:t>
       </w:r>
-      <w:proofErr w:type="spellStart"/>
-      <w:r>
-        <w:rPr>
-          <w:b/>
-          <w:i/>
-        </w:rPr>
-        <w:t>pmaircraftdemo</w:t>
-      </w:r>
-      <w:proofErr w:type="spellEnd"/>
-      <w:r>
-        <w:rPr>
-          <w:b/>
-          <w:i/>
-        </w:rPr>
-        <w:t xml:space="preserve"> – scoring </w:t>
+      <w:r>
+        <w:rPr>
+          <w:b/>
+          <w:i/>
+        </w:rPr>
+        <w:t xml:space="preserve">pmaircraftdemo – scoring </w:t>
       </w:r>
       <w:r>
         <w:t>experiment that was found in the search.</w:t>
@@ -7396,23 +7229,13 @@
       <w:r>
         <w:t xml:space="preserve">Copy only the URI part </w:t>
       </w:r>
-      <w:proofErr w:type="gramStart"/>
       <w:r>
         <w:rPr>
           <w:rStyle w:val="HTMLCode"/>
           <w:rFonts w:eastAsiaTheme="majorEastAsia"/>
           <w:color w:val="666666"/>
         </w:rPr>
-        <w:t>https:…</w:t>
-      </w:r>
-      <w:proofErr w:type="gramEnd"/>
-      <w:r>
-        <w:rPr>
-          <w:rStyle w:val="HTMLCode"/>
-          <w:rFonts w:eastAsiaTheme="majorEastAsia"/>
-          <w:color w:val="666666"/>
-        </w:rPr>
-        <w:t xml:space="preserve"> /jobs </w:t>
+        <w:t xml:space="preserve">https:… /jobs </w:t>
       </w:r>
       <w:r>
         <w:t>ignoring the URI parameters starting with ? .</w:t>
@@ -7530,17 +7353,17 @@
         <w:pStyle w:val="Heading2"/>
         <w:ind w:left="360"/>
       </w:pPr>
-      <w:bookmarkStart w:id="26" w:name="_Stream_Analytics_Job"/>
-      <w:bookmarkStart w:id="27" w:name="_Power_BI_Dashboard"/>
-      <w:bookmarkStart w:id="28" w:name="_Azure_SQL_Database"/>
-      <w:bookmarkStart w:id="29" w:name="_pmaircraftstreamtarget_Database_Tab"/>
-      <w:bookmarkStart w:id="30" w:name="_Azure_Data_Factory_1"/>
-      <w:bookmarkStart w:id="31" w:name="_Toc446071787"/>
-      <w:bookmarkEnd w:id="26"/>
+      <w:bookmarkStart w:id="27" w:name="_Stream_Analytics_Job"/>
+      <w:bookmarkStart w:id="28" w:name="_Power_BI_Dashboard"/>
+      <w:bookmarkStart w:id="29" w:name="_Azure_SQL_Database"/>
+      <w:bookmarkStart w:id="30" w:name="_pmaircraftstreamtarget_Database_Tab"/>
+      <w:bookmarkStart w:id="31" w:name="_Azure_Data_Factory_1"/>
+      <w:bookmarkStart w:id="32" w:name="_Toc446071787"/>
       <w:bookmarkEnd w:id="27"/>
       <w:bookmarkEnd w:id="28"/>
       <w:bookmarkEnd w:id="29"/>
       <w:bookmarkEnd w:id="30"/>
+      <w:bookmarkEnd w:id="31"/>
     </w:p>
     <w:p>
       <w:pPr>
@@ -7553,19 +7376,11 @@
       <w:r>
         <w:t>Azure Data Factory</w:t>
       </w:r>
-      <w:bookmarkEnd w:id="31"/>
-    </w:p>
-    <w:p>
-      <w:r>
-        <w:t xml:space="preserve">We have now created the necessary components to put </w:t>
-      </w:r>
-      <w:proofErr w:type="gramStart"/>
-      <w:r>
-        <w:t>a the</w:t>
-      </w:r>
-      <w:proofErr w:type="gramEnd"/>
-      <w:r>
-        <w:t xml:space="preserve"> data pipeline together using </w:t>
+      <w:bookmarkEnd w:id="32"/>
+    </w:p>
+    <w:p>
+      <w:r>
+        <w:t xml:space="preserve">We have now created the necessary components to put a the data pipeline together using </w:t>
       </w:r>
       <w:r>
         <w:rPr>
@@ -7597,27 +7412,57 @@
       <w:r>
         <w:t xml:space="preserve">an on demand </w:t>
       </w:r>
-      <w:proofErr w:type="spellStart"/>
-      <w:r>
-        <w:rPr>
-          <w:b/>
-          <w:i/>
-        </w:rPr>
-        <w:t>HDInsights</w:t>
-      </w:r>
-      <w:proofErr w:type="spellEnd"/>
-      <w:r>
-        <w:rPr>
-          <w:b/>
-          <w:i/>
-        </w:rPr>
+      <w:r>
+        <w:rPr>
+          <w:b/>
+          <w:i/>
+        </w:rPr>
+        <w:t xml:space="preserve">HDInsights </w:t>
+      </w:r>
+      <w:r>
+        <w:t xml:space="preserve">cluster to read from the raw data being streamed in through the event hub and stream analytics jobs. </w:t>
+      </w:r>
+    </w:p>
+    <w:p>
+      <w:r>
+        <w:rPr>
+          <w:i/>
+        </w:rPr>
+        <w:t xml:space="preserve">HIVE </w:t>
+      </w:r>
+      <w:r>
+        <w:t>script</w:t>
+      </w:r>
+      <w:r>
+        <w:t>s</w:t>
+      </w:r>
+      <w:r>
         <w:t xml:space="preserve"> </w:t>
       </w:r>
       <w:r>
-        <w:t xml:space="preserve">cluster to read from the raw data being streamed in through the event hub and stream analytics jobs. </w:t>
-      </w:r>
-    </w:p>
-    <w:p>
+        <w:t xml:space="preserve">are </w:t>
+      </w:r>
+      <w:r>
+        <w:t xml:space="preserve">run against the raw data </w:t>
+      </w:r>
+      <w:r>
+        <w:t xml:space="preserve">using the cluster </w:t>
+      </w:r>
+      <w:r>
+        <w:t xml:space="preserve">to create the required aggregates </w:t>
+      </w:r>
+      <w:r>
+        <w:t xml:space="preserve">and engineered features </w:t>
+      </w:r>
+      <w:r>
+        <w:t xml:space="preserve">for the machine learning experiment </w:t>
+      </w:r>
+      <w:r>
+        <w:t xml:space="preserve">and </w:t>
+      </w:r>
+      <w:r>
+        <w:t xml:space="preserve">another </w:t>
+      </w:r>
       <w:r>
         <w:rPr>
           <w:i/>
@@ -7625,106 +7470,67 @@
         <w:t xml:space="preserve">HIVE </w:t>
       </w:r>
       <w:r>
-        <w:t>script</w:t>
-      </w:r>
-      <w:r>
-        <w:t>s</w:t>
+        <w:t xml:space="preserve">script is executed to feed the machine learning experiments batch execution endpoint. </w:t>
+      </w:r>
+    </w:p>
+    <w:p>
+      <w:r>
+        <w:t xml:space="preserve">The results of the experiment are put in another blob which is then copied to the </w:t>
+      </w:r>
+      <w:r>
+        <w:rPr>
+          <w:b/>
+          <w:i/>
+        </w:rPr>
+        <w:t>Azure SQL Database</w:t>
+      </w:r>
+      <w:r>
+        <w:t>.</w:t>
       </w:r>
       <w:r>
         <w:t xml:space="preserve"> </w:t>
       </w:r>
-      <w:r>
-        <w:t xml:space="preserve">are </w:t>
-      </w:r>
-      <w:r>
-        <w:t xml:space="preserve">run against the raw data </w:t>
-      </w:r>
-      <w:r>
-        <w:t xml:space="preserve">using the cluster </w:t>
-      </w:r>
-      <w:r>
-        <w:t xml:space="preserve">to create the required aggregates </w:t>
-      </w:r>
-      <w:r>
-        <w:t xml:space="preserve">and engineered features </w:t>
-      </w:r>
-      <w:r>
-        <w:t xml:space="preserve">for the machine learning experiment </w:t>
-      </w:r>
-      <w:r>
-        <w:t xml:space="preserve">and </w:t>
-      </w:r>
-      <w:r>
-        <w:t xml:space="preserve">another </w:t>
-      </w:r>
-      <w:r>
-        <w:rPr>
-          <w:i/>
-        </w:rPr>
-        <w:t xml:space="preserve">HIVE </w:t>
-      </w:r>
-      <w:r>
-        <w:t xml:space="preserve">script is executed to feed the machine learning experiments batch execution endpoint. </w:t>
-      </w:r>
-    </w:p>
-    <w:p>
-      <w:r>
-        <w:t xml:space="preserve">The results of the experiment are put in another blob which is then copied to the </w:t>
-      </w:r>
-      <w:r>
-        <w:rPr>
-          <w:b/>
-          <w:i/>
-        </w:rPr>
-        <w:t>Azure SQL Database</w:t>
-      </w:r>
-      <w:r>
+    </w:p>
+    <w:p>
+      <w:r>
+        <w:lastRenderedPageBreak/>
+        <w:t>Based on the data, and the flow of data, this data factory will be scheduled to run every 3 hours. This means once the entire flow is configured and enabled results will not be present until approximately 3.5 hours later.</w:t>
+      </w:r>
+    </w:p>
+    <w:p>
+      <w:r>
+        <w:t xml:space="preserve">Now it is time to create </w:t>
+      </w:r>
+      <w:r>
+        <w:t>the data factory:</w:t>
+      </w:r>
+    </w:p>
+    <w:p>
+      <w:pPr>
+        <w:pStyle w:val="ListParagraph"/>
+        <w:numPr>
+          <w:ilvl w:val="0"/>
+          <w:numId w:val="7"/>
+        </w:numPr>
+      </w:pPr>
+      <w:r>
+        <w:t xml:space="preserve">Navigate to </w:t>
+      </w:r>
+      <w:r>
+        <w:rPr>
+          <w:b/>
+          <w:i/>
+        </w:rPr>
+        <w:t>portal</w:t>
+      </w:r>
+      <w:r>
+        <w:rPr>
+          <w:b/>
+          <w:i/>
+        </w:rPr>
         <w:t>.</w:t>
       </w:r>
       <w:r>
-        <w:t xml:space="preserve"> </w:t>
-      </w:r>
-    </w:p>
-    <w:p>
-      <w:r>
-        <w:t>Based on the data, and the flow of data, this data factory will be scheduled to run every 3 hours. This means once the entire flow is configured and enabled results will not be present until approximately 3.5 hours later.</w:t>
-      </w:r>
-    </w:p>
-    <w:p>
-      <w:r>
-        <w:lastRenderedPageBreak/>
-        <w:t xml:space="preserve">Now it is time to create </w:t>
-      </w:r>
-      <w:r>
-        <w:t>the data factory:</w:t>
-      </w:r>
-    </w:p>
-    <w:p>
-      <w:pPr>
-        <w:pStyle w:val="ListParagraph"/>
-        <w:numPr>
-          <w:ilvl w:val="0"/>
-          <w:numId w:val="7"/>
-        </w:numPr>
-      </w:pPr>
-      <w:r>
-        <w:t xml:space="preserve">Navigate to </w:t>
-      </w:r>
-      <w:r>
-        <w:rPr>
-          <w:b/>
-          <w:i/>
-        </w:rPr>
-        <w:t>portal</w:t>
-      </w:r>
-      <w:r>
-        <w:rPr>
-          <w:b/>
-          <w:i/>
-        </w:rPr>
-        <w:t>.</w:t>
-      </w:r>
-      <w:r>
         <w:rPr>
           <w:b/>
           <w:i/>
@@ -7772,14 +7578,12 @@
       <w:r>
         <w:t xml:space="preserve">Name: </w:t>
       </w:r>
-      <w:proofErr w:type="spellStart"/>
       <w:r>
         <w:rPr>
           <w:i/>
         </w:rPr>
         <w:t>aerospacetemplate</w:t>
       </w:r>
-      <w:proofErr w:type="spellEnd"/>
       <w:r>
         <w:rPr>
           <w:i/>
@@ -7798,7 +7602,6 @@
       <w:r>
         <w:t xml:space="preserve">Resource Group: Choose the resource group created previously </w:t>
       </w:r>
-      <w:proofErr w:type="spellStart"/>
       <w:r>
         <w:rPr>
           <w:b/>
@@ -7806,7 +7609,6 @@
         </w:rPr>
         <w:t>aerospacetemplate_resourcegroup</w:t>
       </w:r>
-      <w:proofErr w:type="spellEnd"/>
     </w:p>
     <w:p>
       <w:pPr>
@@ -7870,11 +7672,11 @@
       <w:pPr>
         <w:pStyle w:val="Heading3"/>
       </w:pPr>
-      <w:bookmarkStart w:id="32" w:name="_Toc446071788"/>
+      <w:bookmarkStart w:id="33" w:name="_Toc446071788"/>
       <w:r>
         <w:t>Linked Services</w:t>
       </w:r>
-      <w:bookmarkEnd w:id="32"/>
+      <w:bookmarkEnd w:id="33"/>
     </w:p>
     <w:p>
       <w:r>
@@ -7892,23 +7694,7 @@
           <w:b/>
           <w:i/>
         </w:rPr>
-        <w:t>\</w:t>
-      </w:r>
-      <w:proofErr w:type="spellStart"/>
-      <w:r>
-        <w:rPr>
-          <w:b/>
-          <w:i/>
-        </w:rPr>
-        <w:t>LinkedServices</w:t>
-      </w:r>
-      <w:proofErr w:type="spellEnd"/>
-      <w:r>
-        <w:rPr>
-          <w:b/>
-          <w:i/>
-        </w:rPr>
-        <w:t xml:space="preserve"> </w:t>
+        <w:t xml:space="preserve">\LinkedServices </w:t>
       </w:r>
       <w:r>
         <w:t xml:space="preserve">to access the scripts. </w:t>
@@ -8184,36 +7970,20 @@
     </w:p>
     <w:p>
       <w:r>
-        <w:t xml:space="preserve">Now we have the three data store linked service created, we need to create two compute services. One for the machine learning call and one for an on demand </w:t>
-      </w:r>
-      <w:proofErr w:type="spellStart"/>
-      <w:r>
-        <w:t>HDInsights</w:t>
-      </w:r>
-      <w:proofErr w:type="spellEnd"/>
-      <w:r>
-        <w:t xml:space="preserve"> cluster used in the processing.</w:t>
-      </w:r>
-    </w:p>
-    <w:p>
-      <w:pPr>
-        <w:pStyle w:val="ListParagraph"/>
-        <w:numPr>
-          <w:ilvl w:val="0"/>
-          <w:numId w:val="7"/>
-        </w:numPr>
-      </w:pPr>
-      <w:r>
         <w:lastRenderedPageBreak/>
-        <w:t xml:space="preserve">Open the AzuremlBatchEndpointBatchLocation_Compute.txt and modify the </w:t>
-      </w:r>
-      <w:proofErr w:type="spellStart"/>
-      <w:r>
-        <w:t>mlEndponit</w:t>
-      </w:r>
-      <w:proofErr w:type="spellEnd"/>
-      <w:r>
-        <w:t xml:space="preserve"> and API key from</w:t>
+        <w:t>Now we have the three data store linked service created, we need to create two compute services. One for the machine learning call and one for an on demand HDInsights cluster used in the processing.</w:t>
+      </w:r>
+    </w:p>
+    <w:p>
+      <w:pPr>
+        <w:pStyle w:val="ListParagraph"/>
+        <w:numPr>
+          <w:ilvl w:val="0"/>
+          <w:numId w:val="7"/>
+        </w:numPr>
+      </w:pPr>
+      <w:r>
+        <w:t>Open the AzuremlBatchEndpointBatchLocation_Compute.txt and modify the mlEndponit and API key from</w:t>
       </w:r>
       <w:r>
         <w:t xml:space="preserve"> using the information from</w:t>
@@ -8444,26 +8214,18 @@
         <w:t>w</w:t>
       </w:r>
       <w:r>
-        <w:t xml:space="preserve"> </w:t>
-      </w:r>
-      <w:proofErr w:type="gramStart"/>
-      <w:r>
-        <w:t>complete,</w:t>
-      </w:r>
-      <w:proofErr w:type="gramEnd"/>
-      <w:r>
-        <w:t xml:space="preserve"> we will now move on to creating the data sets.</w:t>
+        <w:t xml:space="preserve"> complete, we will now move on to creating the data sets.</w:t>
       </w:r>
     </w:p>
     <w:p>
       <w:pPr>
         <w:pStyle w:val="Heading3"/>
       </w:pPr>
-      <w:bookmarkStart w:id="33" w:name="_Toc446071789"/>
+      <w:bookmarkStart w:id="34" w:name="_Toc446071789"/>
       <w:r>
         <w:t>Datasets</w:t>
       </w:r>
-      <w:bookmarkEnd w:id="33"/>
+      <w:bookmarkEnd w:id="34"/>
     </w:p>
     <w:p>
       <w:r>
@@ -8740,17 +8502,21 @@
       <w:pPr>
         <w:pStyle w:val="Heading3"/>
       </w:pPr>
-      <w:bookmarkStart w:id="34" w:name="_Pipelines"/>
-      <w:bookmarkStart w:id="35" w:name="_Toc446071790"/>
-      <w:bookmarkEnd w:id="34"/>
+      <w:bookmarkStart w:id="35" w:name="_Pipelines"/>
+      <w:bookmarkStart w:id="36" w:name="_Toc446071790"/>
+      <w:bookmarkEnd w:id="35"/>
       <w:r>
         <w:t>Pipelines</w:t>
       </w:r>
-      <w:bookmarkEnd w:id="35"/>
-    </w:p>
-    <w:p>
-      <w:r>
-        <w:t xml:space="preserve">For this solution we are going to need 3 pipelines to process our raw data from stream analytics, send the aggregated values to the machine learning experiment, and then finally move those results to our SQL database. Navigate to the package location </w:t>
+      <w:bookmarkEnd w:id="36"/>
+    </w:p>
+    <w:p>
+      <w:r>
+        <w:t xml:space="preserve">For this solution we are going to need 3 pipelines to process our raw data from stream analytics, send the aggregated values to the machine learning experiment, and then finally move those </w:t>
+      </w:r>
+      <w:r>
+        <w:lastRenderedPageBreak/>
+        <w:t xml:space="preserve">results to our SQL database. Navigate to the package location </w:t>
       </w:r>
       <w:r>
         <w:rPr>
@@ -8780,53 +8546,28 @@
     </w:p>
     <w:p>
       <w:r>
-        <w:lastRenderedPageBreak/>
         <w:t xml:space="preserve">First, in the </w:t>
       </w:r>
-      <w:proofErr w:type="spellStart"/>
-      <w:r>
-        <w:rPr>
-          <w:i/>
-        </w:rPr>
-        <w:t>MLScoringPipeline</w:t>
-      </w:r>
-      <w:proofErr w:type="spellEnd"/>
-      <w:r>
-        <w:rPr>
-          <w:i/>
-        </w:rPr>
-        <w:t xml:space="preserve"> </w:t>
+      <w:r>
+        <w:rPr>
+          <w:i/>
+        </w:rPr>
+        <w:t xml:space="preserve">MLScoringPipeline </w:t>
       </w:r>
       <w:r>
         <w:t xml:space="preserve">and </w:t>
       </w:r>
-      <w:proofErr w:type="spellStart"/>
-      <w:r>
-        <w:rPr>
-          <w:i/>
-        </w:rPr>
-        <w:t>AggregateFlightInfoPipeline</w:t>
-      </w:r>
-      <w:proofErr w:type="spellEnd"/>
-      <w:r>
-        <w:rPr>
-          <w:i/>
-        </w:rPr>
-        <w:t xml:space="preserve"> </w:t>
+      <w:r>
+        <w:rPr>
+          <w:i/>
+        </w:rPr>
+        <w:t xml:space="preserve">AggregateFlightInfoPipeline </w:t>
       </w:r>
       <w:r>
         <w:t xml:space="preserve">files locate the text </w:t>
       </w:r>
       <w:r>
-        <w:t>&lt;</w:t>
-      </w:r>
-      <w:proofErr w:type="spellStart"/>
-      <w:r>
-        <w:t>accountname</w:t>
-      </w:r>
-      <w:proofErr w:type="spellEnd"/>
-      <w:r>
-        <w:t>&gt;</w:t>
+        <w:t>&lt;accountname&gt;</w:t>
       </w:r>
       <w:r>
         <w:t xml:space="preserve"> near the top of the file </w:t>
@@ -9266,7 +9007,6 @@
       <w:r>
         <w:t xml:space="preserve">Choose the previously created resource group </w:t>
       </w:r>
-      <w:proofErr w:type="spellStart"/>
       <w:r>
         <w:rPr>
           <w:b/>
@@ -9274,7 +9014,6 @@
         </w:rPr>
         <w:t>aerospacetemplate_resourcegroup</w:t>
       </w:r>
-      <w:proofErr w:type="spellEnd"/>
       <w:r>
         <w:rPr>
           <w:b/>
@@ -9348,13 +9087,13 @@
           <w:numId w:val="4"/>
         </w:numPr>
       </w:pPr>
-      <w:bookmarkStart w:id="36" w:name="_Configure_Desktop_Application"/>
-      <w:bookmarkStart w:id="37" w:name="_Toc446071791"/>
-      <w:bookmarkEnd w:id="36"/>
+      <w:bookmarkStart w:id="37" w:name="_Configure_Desktop_Application"/>
+      <w:bookmarkStart w:id="38" w:name="_Toc446071791"/>
+      <w:bookmarkEnd w:id="37"/>
       <w:r>
         <w:t>Setting Up Power BI</w:t>
       </w:r>
-      <w:bookmarkEnd w:id="37"/>
+      <w:bookmarkEnd w:id="38"/>
     </w:p>
     <w:p>
       <w:r>
@@ -9665,31 +9404,7 @@
     </w:p>
     <w:p>
       <w:r>
-        <w:t xml:space="preserve">The dashboard can further be customized to show the hot path, i.e. data that is coming from the stream analytics job. That data is available on the Power BI website under Datasets as the stream analytics jobs as </w:t>
-      </w:r>
-      <w:proofErr w:type="spellStart"/>
-      <w:r>
-        <w:t>Aircraftalert</w:t>
-      </w:r>
-      <w:proofErr w:type="spellEnd"/>
-      <w:r>
-        <w:t xml:space="preserve">, </w:t>
-      </w:r>
-      <w:proofErr w:type="spellStart"/>
-      <w:r>
-        <w:t>Aircraftmonitor</w:t>
-      </w:r>
-      <w:proofErr w:type="spellEnd"/>
-      <w:r>
-        <w:t xml:space="preserve"> and </w:t>
-      </w:r>
-      <w:proofErr w:type="spellStart"/>
-      <w:r>
-        <w:t>Flightsbyhour</w:t>
-      </w:r>
-      <w:proofErr w:type="spellEnd"/>
-      <w:r>
-        <w:t>.</w:t>
+        <w:t>The dashboard can further be customized to show the hot path, i.e. data that is coming from the stream analytics job. That data is available on the Power BI website under Datasets as the stream analytics jobs as Aircraftalert, Aircraftmonitor and Flightsbyhour.</w:t>
       </w:r>
       <w:r>
         <w:t xml:space="preserve"> These can be found at the bottom of the menu opened on the left side of the screen under Datasets.</w:t>
@@ -9706,13 +9421,13 @@
           <w:numId w:val="4"/>
         </w:numPr>
       </w:pPr>
-      <w:bookmarkStart w:id="38" w:name="_Getting_it_all"/>
-      <w:bookmarkStart w:id="39" w:name="_Toc446071792"/>
-      <w:bookmarkEnd w:id="38"/>
+      <w:bookmarkStart w:id="39" w:name="_Getting_it_all"/>
+      <w:bookmarkStart w:id="40" w:name="_Toc446071792"/>
+      <w:bookmarkEnd w:id="39"/>
       <w:r>
         <w:t>Getting it all running</w:t>
       </w:r>
-      <w:bookmarkEnd w:id="39"/>
+      <w:bookmarkEnd w:id="40"/>
     </w:p>
     <w:p>
       <w:r>
@@ -9752,11 +9467,11 @@
       <w:pPr>
         <w:pStyle w:val="Heading3"/>
       </w:pPr>
-      <w:bookmarkStart w:id="40" w:name="_Toc446071793"/>
+      <w:bookmarkStart w:id="41" w:name="_Toc446071793"/>
       <w:r>
         <w:t>Data Generator</w:t>
       </w:r>
-      <w:bookmarkEnd w:id="40"/>
+      <w:bookmarkEnd w:id="41"/>
     </w:p>
     <w:p>
       <w:r>
@@ -9837,11 +9552,11 @@
       <w:pPr>
         <w:pStyle w:val="Heading3"/>
       </w:pPr>
-      <w:bookmarkStart w:id="41" w:name="_Toc446071794"/>
+      <w:bookmarkStart w:id="42" w:name="_Toc446071794"/>
       <w:r>
         <w:t>Stream Analytics</w:t>
       </w:r>
-      <w:bookmarkEnd w:id="41"/>
+      <w:bookmarkEnd w:id="42"/>
     </w:p>
     <w:p>
       <w:r>
@@ -9921,7 +9636,6 @@
       <w:r>
         <w:t xml:space="preserve">Click the resource group created earlier </w:t>
       </w:r>
-      <w:proofErr w:type="spellStart"/>
       <w:r>
         <w:rPr>
           <w:b/>
@@ -9929,7 +9643,6 @@
         </w:rPr>
         <w:t>aerospacetemplate_resourcegroup</w:t>
       </w:r>
-      <w:proofErr w:type="spellEnd"/>
     </w:p>
     <w:p>
       <w:pPr>
@@ -9963,11 +9676,11 @@
       <w:pPr>
         <w:pStyle w:val="Heading3"/>
       </w:pPr>
-      <w:bookmarkStart w:id="42" w:name="_Toc446071795"/>
+      <w:bookmarkStart w:id="43" w:name="_Toc446071795"/>
       <w:r>
         <w:t>Data Factory</w:t>
       </w:r>
-      <w:bookmarkEnd w:id="42"/>
+      <w:bookmarkEnd w:id="43"/>
     </w:p>
     <w:p>
       <w:r>
@@ -10058,7 +9771,6 @@
       <w:r>
         <w:t xml:space="preserve">Click the resource group created earlier </w:t>
       </w:r>
-      <w:proofErr w:type="spellStart"/>
       <w:r>
         <w:rPr>
           <w:b/>
@@ -10066,7 +9778,6 @@
         </w:rPr>
         <w:t>aerospacetemplate_resourcegroup</w:t>
       </w:r>
-      <w:proofErr w:type="spellEnd"/>
     </w:p>
     <w:p>
       <w:pPr>
@@ -10285,8 +9996,6 @@
       <w:r>
         <w:t xml:space="preserve"> </w:t>
       </w:r>
-      <w:bookmarkStart w:id="43" w:name="_GoBack"/>
-      <w:bookmarkEnd w:id="43"/>
     </w:p>
     <w:sectPr>
       <w:pgSz w:w="12240" w:h="15840"/>
@@ -12763,7 +12472,7 @@
 </file>
 
 <file path=customXml/itemProps1.xml><?xml version="1.0" encoding="utf-8"?>
-<ds:datastoreItem xmlns:ds="http://schemas.openxmlformats.org/officeDocument/2006/customXml" ds:itemID="{DB9C89AB-5B17-45B9-B9C4-5558BD45CFAE}">
+<ds:datastoreItem xmlns:ds="http://schemas.openxmlformats.org/officeDocument/2006/customXml" ds:itemID="{53CDA8EF-C8E8-4399-B915-73157AFE6BC5}">
   <ds:schemaRefs>
     <ds:schemaRef ds:uri="http://schemas.openxmlformats.org/officeDocument/2006/bibliography"/>
   </ds:schemaRefs>

</xml_diff>